<commit_message>
REALIZAR VENTA casi listo
</commit_message>
<xml_diff>
--- a/Scripts/Descripción Procedimientos-Triggers-Funciones.docx
+++ b/Scripts/Descripción Procedimientos-Triggers-Funciones.docx
@@ -900,224 +900,1216 @@
           <w:lang w:val="es-VE"/>
         </w:rPr>
       </w:pPr>
+      <w:r>
+        <w:rPr>
+          <w:rFonts w:ascii="Myriad Pro" w:hAnsi="Myriad Pro" w:cs="Arial"/>
+          <w:b/>
+          <w:highlight w:val="yellow"/>
+          <w:lang w:val="es-VE"/>
+        </w:rPr>
+        <w:t>[TRIG] VALIDAR_PR_REL, en tabla PROD_REL, antes de modificar</w:t>
+      </w:r>
+    </w:p>
+    <w:p>
+      <w:pPr>
+        <w:spacing w:after="0" w:line="360" w:lineRule="auto"/>
+        <w:jc w:val="both"/>
+        <w:rPr>
+          <w:rFonts w:ascii="Myriad Pro" w:hAnsi="Myriad Pro" w:cs="Arial"/>
+          <w:lang w:val="es-VE"/>
+        </w:rPr>
+      </w:pPr>
+      <w:r>
+        <w:rPr>
+          <w:rFonts w:ascii="Myriad Pro" w:hAnsi="Myriad Pro" w:cs="Arial"/>
+          <w:highlight w:val="yellow"/>
+          <w:lang w:val="es-VE"/>
+        </w:rPr>
+        <w:t>--Al crear/modificar se verifica que el ID padre y el ID hijo no sean iguales. También verifica registros inversos (</w:t>
+      </w:r>
+      <w:proofErr w:type="spellStart"/>
+      <w:r>
+        <w:rPr>
+          <w:rFonts w:ascii="Myriad Pro" w:hAnsi="Myriad Pro" w:cs="Arial"/>
+          <w:highlight w:val="yellow"/>
+          <w:lang w:val="es-VE"/>
+        </w:rPr>
+        <w:t>ej</w:t>
+      </w:r>
+      <w:proofErr w:type="spellEnd"/>
+      <w:r>
+        <w:rPr>
+          <w:rFonts w:ascii="Myriad Pro" w:hAnsi="Myriad Pro" w:cs="Arial"/>
+          <w:highlight w:val="yellow"/>
+          <w:lang w:val="es-VE"/>
+        </w:rPr>
+        <w:t>: [Padre A – Hijo B] y [Padre B – Hijo A])</w:t>
+      </w:r>
+    </w:p>
+    <w:p>
+      <w:pPr>
+        <w:spacing w:after="0" w:line="360" w:lineRule="auto"/>
+        <w:jc w:val="both"/>
+        <w:rPr>
+          <w:rFonts w:ascii="Myriad Pro" w:hAnsi="Myriad Pro" w:cs="Arial"/>
+          <w:b/>
+          <w:lang w:val="es-VE"/>
+        </w:rPr>
+      </w:pPr>
+      <w:r>
+        <w:rPr>
+          <w:rFonts w:ascii="Myriad Pro" w:hAnsi="Myriad Pro" w:cs="Arial"/>
+          <w:b/>
+          <w:lang w:val="es-VE"/>
+        </w:rPr>
+        <w:t>[TRIG] VALIDAR_CLAS_REL, en tabla CLAS_CLAS, antes de modificar</w:t>
+      </w:r>
+    </w:p>
+    <w:p>
+      <w:pPr>
+        <w:spacing w:after="0" w:line="360" w:lineRule="auto"/>
+        <w:jc w:val="both"/>
+        <w:rPr>
+          <w:rFonts w:ascii="Myriad Pro" w:hAnsi="Myriad Pro" w:cs="Arial"/>
+          <w:lang w:val="es-VE"/>
+        </w:rPr>
+      </w:pPr>
+      <w:r>
+        <w:rPr>
+          <w:rFonts w:ascii="Myriad Pro" w:hAnsi="Myriad Pro" w:cs="Arial"/>
+          <w:lang w:val="es-VE"/>
+        </w:rPr>
+        <w:t>--Al crear/modificar se verifica que el ID padre y el ID hijo no sean iguales</w:t>
+      </w:r>
+      <w:r>
+        <w:rPr>
+          <w:rFonts w:ascii="Myriad Pro" w:hAnsi="Myriad Pro" w:cs="Arial"/>
+          <w:lang w:val="es-VE"/>
+        </w:rPr>
+        <w:t>.</w:t>
+      </w:r>
+      <w:r>
+        <w:rPr>
+          <w:rFonts w:ascii="Myriad Pro" w:hAnsi="Myriad Pro" w:cs="Arial"/>
+          <w:lang w:val="es-VE"/>
+        </w:rPr>
+        <w:t xml:space="preserve"> </w:t>
+      </w:r>
+      <w:r>
+        <w:rPr>
+          <w:rFonts w:ascii="Myriad Pro" w:hAnsi="Myriad Pro" w:cs="Arial"/>
+          <w:lang w:val="es-VE"/>
+        </w:rPr>
+        <w:t>También verifica registros inversos (</w:t>
+      </w:r>
+      <w:proofErr w:type="spellStart"/>
+      <w:r>
+        <w:rPr>
+          <w:rFonts w:ascii="Myriad Pro" w:hAnsi="Myriad Pro" w:cs="Arial"/>
+          <w:lang w:val="es-VE"/>
+        </w:rPr>
+        <w:t>ej</w:t>
+      </w:r>
+      <w:proofErr w:type="spellEnd"/>
+      <w:r>
+        <w:rPr>
+          <w:rFonts w:ascii="Myriad Pro" w:hAnsi="Myriad Pro" w:cs="Arial"/>
+          <w:lang w:val="es-VE"/>
+        </w:rPr>
+        <w:t>: [Padre A – Hijo B] y [Padre B – Hijo A])</w:t>
+      </w:r>
+      <w:r>
+        <w:rPr>
+          <w:rFonts w:ascii="Myriad Pro" w:hAnsi="Myriad Pro" w:cs="Arial"/>
+          <w:lang w:val="es-VE"/>
+        </w:rPr>
+        <w:t>…</w:t>
+      </w:r>
+    </w:p>
+    <w:p>
+      <w:pPr>
+        <w:spacing w:after="0" w:line="360" w:lineRule="auto"/>
+        <w:jc w:val="both"/>
+        <w:rPr>
+          <w:rFonts w:ascii="Myriad Pro" w:hAnsi="Myriad Pro" w:cs="Arial"/>
+          <w:lang w:val="es-VE"/>
+        </w:rPr>
+      </w:pPr>
+    </w:p>
+    <w:p>
+      <w:pPr>
+        <w:spacing w:after="0" w:line="360" w:lineRule="auto"/>
+        <w:jc w:val="both"/>
+        <w:rPr>
+          <w:rFonts w:ascii="Myriad Pro" w:hAnsi="Myriad Pro" w:cs="Arial"/>
+          <w:b/>
+          <w:highlight w:val="yellow"/>
+          <w:lang w:val="es-VE"/>
+        </w:rPr>
+      </w:pPr>
+      <w:r>
+        <w:rPr>
+          <w:rFonts w:ascii="Myriad Pro" w:hAnsi="Myriad Pro" w:cs="Arial"/>
+          <w:b/>
+          <w:highlight w:val="yellow"/>
+          <w:lang w:val="es-VE"/>
+        </w:rPr>
+        <w:t>[TRIG] VALIDAR_INVITADO, en tabla CLIENTE_INVITDO, antes de insertar</w:t>
+      </w:r>
+    </w:p>
+    <w:p>
+      <w:pPr>
+        <w:pStyle w:val="ListParagraph"/>
+        <w:numPr>
+          <w:ilvl w:val="0"/>
+          <w:numId w:val="10"/>
+        </w:numPr>
+        <w:spacing w:after="0" w:line="360" w:lineRule="auto"/>
+        <w:jc w:val="both"/>
+        <w:rPr>
+          <w:rFonts w:ascii="Myriad Pro" w:hAnsi="Myriad Pro" w:cs="Arial"/>
+          <w:highlight w:val="yellow"/>
+          <w:lang w:val="es-VE"/>
+        </w:rPr>
+      </w:pPr>
+      <w:r>
+        <w:rPr>
+          <w:rFonts w:ascii="Myriad Pro" w:hAnsi="Myriad Pro" w:cs="Arial"/>
+          <w:highlight w:val="yellow"/>
+          <w:lang w:val="es-VE"/>
+        </w:rPr>
+        <w:t xml:space="preserve">al registrar nuevo visitante este  tiene que ser mayor de edad, si no se registra al padre </w:t>
+      </w:r>
+    </w:p>
+    <w:p>
+      <w:pPr>
+        <w:spacing w:after="0" w:line="360" w:lineRule="auto"/>
+        <w:jc w:val="both"/>
+        <w:rPr>
+          <w:rFonts w:ascii="Myriad Pro" w:hAnsi="Myriad Pro" w:cs="Arial"/>
+          <w:lang w:val="es-VE"/>
+        </w:rPr>
+      </w:pPr>
+    </w:p>
+    <w:p>
+      <w:pPr>
+        <w:spacing w:after="0" w:line="360" w:lineRule="auto"/>
+        <w:jc w:val="both"/>
+        <w:rPr>
+          <w:rFonts w:ascii="Myriad Pro" w:hAnsi="Myriad Pro" w:cs="Arial"/>
+          <w:b/>
+          <w:lang w:val="es-VE"/>
+        </w:rPr>
+      </w:pPr>
+      <w:r>
+        <w:rPr>
+          <w:rFonts w:ascii="Myriad Pro" w:hAnsi="Myriad Pro" w:cs="Arial"/>
+          <w:b/>
+          <w:lang w:val="es-VE"/>
+        </w:rPr>
+        <w:t>[TRIG] VALIDAR_COMPRA_ONLINE, en tabla DETALLE, DESPUES</w:t>
+      </w:r>
+      <w:r>
+        <w:rPr>
+          <w:rFonts w:ascii="Myriad Pro" w:hAnsi="Myriad Pro" w:cs="Arial"/>
+          <w:b/>
+          <w:lang w:val="es-VE"/>
+        </w:rPr>
+        <w:t xml:space="preserve"> de insertar</w:t>
+      </w:r>
+    </w:p>
+    <w:p>
+      <w:pPr>
+        <w:pStyle w:val="ListParagraph"/>
+        <w:numPr>
+          <w:ilvl w:val="0"/>
+          <w:numId w:val="10"/>
+        </w:numPr>
+        <w:spacing w:after="0" w:line="360" w:lineRule="auto"/>
+        <w:jc w:val="both"/>
+        <w:rPr>
+          <w:rFonts w:ascii="Myriad Pro" w:hAnsi="Myriad Pro" w:cs="Arial"/>
+          <w:b/>
+          <w:lang w:val="es-VE"/>
+        </w:rPr>
+      </w:pPr>
+      <w:r>
+        <w:rPr>
+          <w:rFonts w:ascii="Myriad Pro" w:hAnsi="Myriad Pro" w:cs="Arial" w:hint="eastAsia"/>
+          <w:b/>
+          <w:lang w:val="es-VE"/>
+        </w:rPr>
+        <w:t>después</w:t>
+      </w:r>
+      <w:r>
+        <w:rPr>
+          <w:rFonts w:ascii="Myriad Pro" w:hAnsi="Myriad Pro" w:cs="Arial"/>
+          <w:b/>
+          <w:lang w:val="es-VE"/>
+        </w:rPr>
+        <w:t xml:space="preserve"> de insertar se </w:t>
+      </w:r>
+      <w:proofErr w:type="spellStart"/>
+      <w:r>
+        <w:rPr>
+          <w:rFonts w:ascii="Myriad Pro" w:hAnsi="Myriad Pro" w:cs="Arial"/>
+          <w:b/>
+          <w:lang w:val="es-VE"/>
+        </w:rPr>
+        <w:t>hara</w:t>
+      </w:r>
+      <w:proofErr w:type="spellEnd"/>
+      <w:r>
+        <w:rPr>
+          <w:rFonts w:ascii="Myriad Pro" w:hAnsi="Myriad Pro" w:cs="Arial"/>
+          <w:b/>
+          <w:lang w:val="es-VE"/>
+        </w:rPr>
+        <w:t xml:space="preserve"> una cuenta de la </w:t>
+      </w:r>
+      <w:proofErr w:type="spellStart"/>
+      <w:r>
+        <w:rPr>
+          <w:rFonts w:ascii="Myriad Pro" w:hAnsi="Myriad Pro" w:cs="Arial"/>
+          <w:b/>
+          <w:lang w:val="es-VE"/>
+        </w:rPr>
+        <w:t>contidad</w:t>
+      </w:r>
+      <w:proofErr w:type="spellEnd"/>
+      <w:r>
+        <w:rPr>
+          <w:rFonts w:ascii="Myriad Pro" w:hAnsi="Myriad Pro" w:cs="Arial"/>
+          <w:b/>
+          <w:lang w:val="es-VE"/>
+        </w:rPr>
+        <w:t xml:space="preserve"> de productos pedidos con la </w:t>
+      </w:r>
+      <w:proofErr w:type="spellStart"/>
+      <w:r>
+        <w:rPr>
+          <w:rFonts w:ascii="Myriad Pro" w:hAnsi="Myriad Pro" w:cs="Arial"/>
+          <w:b/>
+          <w:lang w:val="es-VE"/>
+        </w:rPr>
+        <w:t>contidad</w:t>
+      </w:r>
+      <w:proofErr w:type="spellEnd"/>
+      <w:r>
+        <w:rPr>
+          <w:rFonts w:ascii="Myriad Pro" w:hAnsi="Myriad Pro" w:cs="Arial"/>
+          <w:b/>
+          <w:lang w:val="es-VE"/>
+        </w:rPr>
+        <w:t xml:space="preserve"> de </w:t>
+      </w:r>
+      <w:proofErr w:type="spellStart"/>
+      <w:r>
+        <w:rPr>
+          <w:rFonts w:ascii="Myriad Pro" w:hAnsi="Myriad Pro" w:cs="Arial"/>
+          <w:b/>
+          <w:lang w:val="es-VE"/>
+        </w:rPr>
+        <w:t>disponbilidad</w:t>
+      </w:r>
+      <w:proofErr w:type="spellEnd"/>
+      <w:r>
+        <w:rPr>
+          <w:rFonts w:ascii="Myriad Pro" w:hAnsi="Myriad Pro" w:cs="Arial"/>
+          <w:b/>
+          <w:lang w:val="es-VE"/>
+        </w:rPr>
+        <w:t xml:space="preserve"> por pais</w:t>
+      </w:r>
+    </w:p>
+    <w:p>
+      <w:pPr>
+        <w:spacing w:after="0" w:line="360" w:lineRule="auto"/>
+        <w:jc w:val="both"/>
+        <w:rPr>
+          <w:rFonts w:ascii="Myriad Pro" w:hAnsi="Myriad Pro" w:cs="Arial"/>
+          <w:b/>
+          <w:lang w:val="es-VE"/>
+        </w:rPr>
+      </w:pPr>
+    </w:p>
+    <w:p>
+      <w:pPr>
+        <w:spacing w:after="0" w:line="360" w:lineRule="auto"/>
+        <w:rPr>
+          <w:rFonts w:ascii="Myriad Pro" w:hAnsi="Myriad Pro" w:cs="Arial"/>
+          <w:lang w:val="es-VE"/>
+        </w:rPr>
+      </w:pPr>
+    </w:p>
+    <w:p>
+      <w:pPr>
+        <w:spacing w:after="0" w:line="360" w:lineRule="auto"/>
+        <w:jc w:val="both"/>
+        <w:rPr>
+          <w:rFonts w:ascii="Myriad Pro" w:hAnsi="Myriad Pro" w:cs="Arial"/>
+          <w:b/>
+          <w:lang w:val="es-VE"/>
+        </w:rPr>
+      </w:pPr>
+    </w:p>
+    <w:p>
+      <w:pPr>
+        <w:spacing w:after="0" w:line="360" w:lineRule="auto"/>
+        <w:jc w:val="both"/>
+        <w:rPr>
+          <w:rFonts w:ascii="Myriad Pro" w:hAnsi="Myriad Pro" w:cs="Arial"/>
+          <w:b/>
+          <w:color w:val="808080" w:themeColor="background1" w:themeShade="80"/>
+          <w:lang w:val="es-VE"/>
+        </w:rPr>
+      </w:pPr>
+      <w:r>
+        <w:rPr>
+          <w:rFonts w:ascii="Myriad Pro" w:hAnsi="Myriad Pro" w:cs="Arial"/>
+          <w:b/>
+          <w:color w:val="808080" w:themeColor="background1" w:themeShade="80"/>
+          <w:lang w:val="es-VE"/>
+        </w:rPr>
+        <w:t>Administración de productos</w:t>
+      </w:r>
+    </w:p>
+    <w:p>
+      <w:pPr>
+        <w:pStyle w:val="ListParagraph"/>
+        <w:numPr>
+          <w:ilvl w:val="0"/>
+          <w:numId w:val="4"/>
+        </w:numPr>
+        <w:spacing w:after="0" w:line="360" w:lineRule="auto"/>
+        <w:jc w:val="both"/>
+        <w:rPr>
+          <w:rFonts w:ascii="Myriad Pro" w:hAnsi="Myriad Pro" w:cs="Arial"/>
+          <w:b/>
+          <w:color w:val="808080" w:themeColor="background1" w:themeShade="80"/>
+          <w:lang w:val="es-VE"/>
+        </w:rPr>
+      </w:pPr>
+      <w:r>
+        <w:rPr>
+          <w:rFonts w:ascii="Myriad Pro" w:hAnsi="Myriad Pro" w:cs="Arial"/>
+          <w:color w:val="808080" w:themeColor="background1" w:themeShade="80"/>
+          <w:lang w:val="es-VE"/>
+        </w:rPr>
+        <w:t>El sistema organizara y formateara el catalogo lego.</w:t>
+      </w:r>
+    </w:p>
+    <w:p>
+      <w:pPr>
+        <w:pStyle w:val="ListParagraph"/>
+        <w:numPr>
+          <w:ilvl w:val="0"/>
+          <w:numId w:val="4"/>
+        </w:numPr>
+        <w:spacing w:after="0" w:line="360" w:lineRule="auto"/>
+        <w:jc w:val="both"/>
+        <w:rPr>
+          <w:rFonts w:ascii="Myriad Pro" w:hAnsi="Myriad Pro" w:cs="Arial"/>
+          <w:color w:val="808080" w:themeColor="background1" w:themeShade="80"/>
+          <w:lang w:val="es-VE"/>
+        </w:rPr>
+      </w:pPr>
+      <w:r>
+        <w:rPr>
+          <w:rFonts w:ascii="Myriad Pro" w:hAnsi="Myriad Pro" w:cs="Arial"/>
+          <w:color w:val="808080" w:themeColor="background1" w:themeShade="80"/>
+          <w:lang w:val="es-VE"/>
+        </w:rPr>
+        <w:t>El sistema podrá mostrar los detalles de los artículos asociados al tema.</w:t>
+      </w:r>
+    </w:p>
+    <w:p>
+      <w:pPr>
+        <w:pStyle w:val="ListParagraph"/>
+        <w:numPr>
+          <w:ilvl w:val="0"/>
+          <w:numId w:val="4"/>
+        </w:numPr>
+        <w:spacing w:after="0" w:line="360" w:lineRule="auto"/>
+        <w:jc w:val="both"/>
+        <w:rPr>
+          <w:rFonts w:ascii="Myriad Pro" w:hAnsi="Myriad Pro" w:cs="Arial"/>
+          <w:color w:val="808080" w:themeColor="background1" w:themeShade="80"/>
+          <w:lang w:val="es-VE"/>
+        </w:rPr>
+      </w:pPr>
+      <w:r>
+        <w:rPr>
+          <w:rFonts w:ascii="Myriad Pro" w:hAnsi="Myriad Pro" w:cs="Arial"/>
+          <w:color w:val="808080" w:themeColor="background1" w:themeShade="80"/>
+          <w:lang w:val="es-VE"/>
+        </w:rPr>
+        <w:t>El sistema solo permitirá la compra en línea si los artículos solicitados no exceden al límite disponible permitido por país.</w:t>
+      </w:r>
+    </w:p>
+    <w:p>
+      <w:pPr>
+        <w:pStyle w:val="ListParagraph"/>
+        <w:numPr>
+          <w:ilvl w:val="0"/>
+          <w:numId w:val="4"/>
+        </w:numPr>
+        <w:spacing w:after="0" w:line="360" w:lineRule="auto"/>
+        <w:jc w:val="both"/>
+        <w:rPr>
+          <w:rFonts w:ascii="Myriad Pro" w:hAnsi="Myriad Pro" w:cs="Arial"/>
+          <w:color w:val="808080" w:themeColor="background1" w:themeShade="80"/>
+          <w:lang w:val="es-VE"/>
+        </w:rPr>
+      </w:pPr>
+      <w:r>
+        <w:rPr>
+          <w:rFonts w:ascii="Myriad Pro" w:hAnsi="Myriad Pro" w:cs="Arial"/>
+          <w:color w:val="808080" w:themeColor="background1" w:themeShade="80"/>
+          <w:lang w:val="es-VE"/>
+        </w:rPr>
+        <w:t>El sistema permitirá que el cliente una vez efectuada su compra valore el producto y será mostrado 2 semanas después de haber efectuado la compra.</w:t>
+      </w:r>
+    </w:p>
+    <w:p>
+      <w:pPr>
+        <w:spacing w:after="0" w:line="360" w:lineRule="auto"/>
+        <w:jc w:val="both"/>
+        <w:rPr>
+          <w:rFonts w:ascii="Myriad Pro" w:hAnsi="Myriad Pro" w:cs="Arial"/>
+          <w:color w:val="808080" w:themeColor="background1" w:themeShade="80"/>
+          <w:lang w:val="es-VE"/>
+        </w:rPr>
+      </w:pPr>
+      <w:r>
+        <w:rPr>
+          <w:rFonts w:ascii="Myriad Pro" w:hAnsi="Myriad Pro" w:cs="Arial"/>
+          <w:color w:val="808080" w:themeColor="background1" w:themeShade="80"/>
+          <w:lang w:val="es-VE"/>
+        </w:rPr>
+        <w:t>Actividades:</w:t>
+      </w:r>
+    </w:p>
+    <w:p>
+      <w:pPr>
+        <w:pStyle w:val="ListParagraph"/>
+        <w:numPr>
+          <w:ilvl w:val="0"/>
+          <w:numId w:val="5"/>
+        </w:numPr>
+        <w:spacing w:after="0" w:line="360" w:lineRule="auto"/>
+        <w:jc w:val="both"/>
+        <w:rPr>
+          <w:rFonts w:ascii="Myriad Pro" w:hAnsi="Myriad Pro" w:cs="Arial"/>
+          <w:color w:val="808080" w:themeColor="background1" w:themeShade="80"/>
+          <w:highlight w:val="green"/>
+          <w:shd w:val="clear" w:color="auto" w:fill="FFFF00"/>
+          <w:lang w:val="es-VE"/>
+        </w:rPr>
+      </w:pPr>
+      <w:r>
+        <w:rPr>
+          <w:rFonts w:ascii="Myriad Pro" w:hAnsi="Myriad Pro" w:cs="Arial"/>
+          <w:color w:val="808080" w:themeColor="background1" w:themeShade="80"/>
+          <w:highlight w:val="green"/>
+          <w:shd w:val="clear" w:color="auto" w:fill="FFFF00"/>
+          <w:lang w:val="es-VE"/>
+        </w:rPr>
+        <w:t>Generar catalogo</w:t>
+      </w:r>
+    </w:p>
+    <w:p>
+      <w:pPr>
+        <w:pStyle w:val="ListParagraph"/>
+        <w:numPr>
+          <w:ilvl w:val="1"/>
+          <w:numId w:val="5"/>
+        </w:numPr>
+        <w:spacing w:after="0" w:line="360" w:lineRule="auto"/>
+        <w:jc w:val="both"/>
+        <w:rPr>
+          <w:rFonts w:ascii="Myriad Pro" w:hAnsi="Myriad Pro" w:cs="Arial"/>
+          <w:color w:val="808080" w:themeColor="background1" w:themeShade="80"/>
+          <w:lang w:val="es-VE"/>
+        </w:rPr>
+      </w:pPr>
+      <w:r>
+        <w:rPr>
+          <w:rFonts w:ascii="Myriad Pro" w:hAnsi="Myriad Pro" w:cs="Arial"/>
+          <w:color w:val="808080" w:themeColor="background1" w:themeShade="80"/>
+          <w:lang w:val="es-VE"/>
+        </w:rPr>
+        <w:t xml:space="preserve">Organizar por temas, categorías, rango de edad y tipo de pieza </w:t>
+      </w:r>
+    </w:p>
+    <w:p>
+      <w:pPr>
+        <w:pStyle w:val="ListParagraph"/>
+        <w:numPr>
+          <w:ilvl w:val="0"/>
+          <w:numId w:val="5"/>
+        </w:numPr>
+        <w:spacing w:after="0" w:line="360" w:lineRule="auto"/>
+        <w:jc w:val="both"/>
+        <w:rPr>
+          <w:rFonts w:ascii="Myriad Pro" w:hAnsi="Myriad Pro" w:cs="Arial"/>
+          <w:color w:val="808080" w:themeColor="background1" w:themeShade="80"/>
+          <w:lang w:val="es-VE"/>
+        </w:rPr>
+      </w:pPr>
+      <w:r>
+        <w:rPr>
+          <w:rFonts w:ascii="Myriad Pro" w:hAnsi="Myriad Pro" w:cs="Arial"/>
+          <w:color w:val="808080" w:themeColor="background1" w:themeShade="80"/>
+          <w:lang w:val="es-VE"/>
+        </w:rPr>
+        <w:t>Compras online</w:t>
+      </w:r>
+    </w:p>
+    <w:p>
+      <w:pPr>
+        <w:pStyle w:val="ListParagraph"/>
+        <w:numPr>
+          <w:ilvl w:val="1"/>
+          <w:numId w:val="5"/>
+        </w:numPr>
+        <w:spacing w:after="0" w:line="360" w:lineRule="auto"/>
+        <w:jc w:val="both"/>
+        <w:rPr>
+          <w:rFonts w:ascii="Myriad Pro" w:hAnsi="Myriad Pro" w:cs="Arial"/>
+          <w:color w:val="808080" w:themeColor="background1" w:themeShade="80"/>
+          <w:lang w:val="es-VE"/>
+        </w:rPr>
+      </w:pPr>
+      <w:r>
+        <w:rPr>
+          <w:rFonts w:ascii="Myriad Pro" w:hAnsi="Myriad Pro" w:cs="Arial"/>
+          <w:color w:val="808080" w:themeColor="background1" w:themeShade="80"/>
+          <w:lang w:val="es-VE"/>
+        </w:rPr>
+        <w:t xml:space="preserve">Verificar limite de compra por país </w:t>
+      </w:r>
+    </w:p>
+    <w:p>
+      <w:pPr>
+        <w:pStyle w:val="ListParagraph"/>
+        <w:numPr>
+          <w:ilvl w:val="1"/>
+          <w:numId w:val="5"/>
+        </w:numPr>
+        <w:spacing w:after="0" w:line="360" w:lineRule="auto"/>
+        <w:jc w:val="both"/>
+        <w:rPr>
+          <w:rFonts w:ascii="Myriad Pro" w:hAnsi="Myriad Pro" w:cs="Arial"/>
+          <w:color w:val="808080" w:themeColor="background1" w:themeShade="80"/>
+          <w:highlight w:val="green"/>
+          <w:shd w:val="clear" w:color="auto" w:fill="FFFF00"/>
+          <w:lang w:val="es-VE"/>
+        </w:rPr>
+      </w:pPr>
+      <w:r>
+        <w:rPr>
+          <w:rFonts w:ascii="Myriad Pro" w:hAnsi="Myriad Pro" w:cs="Arial"/>
+          <w:color w:val="808080" w:themeColor="background1" w:themeShade="80"/>
+          <w:highlight w:val="green"/>
+          <w:shd w:val="clear" w:color="auto" w:fill="FFFF00"/>
+          <w:lang w:val="es-VE"/>
+        </w:rPr>
+        <w:lastRenderedPageBreak/>
+        <w:t xml:space="preserve">Listar productos a comprar </w:t>
+      </w:r>
+    </w:p>
+    <w:p>
+      <w:pPr>
+        <w:pStyle w:val="ListParagraph"/>
+        <w:numPr>
+          <w:ilvl w:val="1"/>
+          <w:numId w:val="5"/>
+        </w:numPr>
+        <w:spacing w:after="0" w:line="360" w:lineRule="auto"/>
+        <w:jc w:val="both"/>
+        <w:rPr>
+          <w:rFonts w:ascii="Myriad Pro" w:hAnsi="Myriad Pro" w:cs="Arial"/>
+          <w:color w:val="808080" w:themeColor="background1" w:themeShade="80"/>
+          <w:lang w:val="es-VE"/>
+        </w:rPr>
+      </w:pPr>
+      <w:r>
+        <w:rPr>
+          <w:rFonts w:ascii="Myriad Pro" w:hAnsi="Myriad Pro" w:cs="Arial"/>
+          <w:color w:val="808080" w:themeColor="background1" w:themeShade="80"/>
+          <w:lang w:val="es-VE"/>
+        </w:rPr>
+        <w:t>Calculo de costo</w:t>
+      </w:r>
+    </w:p>
+    <w:p>
+      <w:pPr>
+        <w:pStyle w:val="ListParagraph"/>
+        <w:numPr>
+          <w:ilvl w:val="1"/>
+          <w:numId w:val="5"/>
+        </w:numPr>
+        <w:spacing w:after="0" w:line="360" w:lineRule="auto"/>
+        <w:jc w:val="both"/>
+        <w:rPr>
+          <w:rFonts w:ascii="Myriad Pro" w:hAnsi="Myriad Pro" w:cs="Arial"/>
+          <w:color w:val="808080" w:themeColor="background1" w:themeShade="80"/>
+          <w:lang w:val="es-VE"/>
+        </w:rPr>
+      </w:pPr>
+      <w:r>
+        <w:rPr>
+          <w:rFonts w:ascii="Myriad Pro" w:hAnsi="Myriad Pro" w:cs="Arial"/>
+          <w:color w:val="808080" w:themeColor="background1" w:themeShade="80"/>
+          <w:lang w:val="es-VE"/>
+        </w:rPr>
+        <w:t>Validar cliente</w:t>
+      </w:r>
+    </w:p>
+    <w:p>
+      <w:pPr>
+        <w:pStyle w:val="ListParagraph"/>
+        <w:numPr>
+          <w:ilvl w:val="1"/>
+          <w:numId w:val="5"/>
+        </w:numPr>
+        <w:spacing w:after="0" w:line="360" w:lineRule="auto"/>
+        <w:jc w:val="both"/>
+        <w:rPr>
+          <w:rFonts w:ascii="Myriad Pro" w:hAnsi="Myriad Pro" w:cs="Arial"/>
+          <w:color w:val="808080" w:themeColor="background1" w:themeShade="80"/>
+          <w:lang w:val="es-VE"/>
+        </w:rPr>
+      </w:pPr>
+      <w:r>
+        <w:rPr>
+          <w:rFonts w:ascii="Myriad Pro" w:hAnsi="Myriad Pro" w:cs="Arial"/>
+          <w:color w:val="808080" w:themeColor="background1" w:themeShade="80"/>
+          <w:lang w:val="es-VE"/>
+        </w:rPr>
+        <w:t>Proceso de pago</w:t>
+      </w:r>
+    </w:p>
+    <w:p>
+      <w:pPr>
+        <w:pStyle w:val="ListParagraph"/>
+        <w:numPr>
+          <w:ilvl w:val="1"/>
+          <w:numId w:val="5"/>
+        </w:numPr>
+        <w:spacing w:after="0" w:line="360" w:lineRule="auto"/>
+        <w:jc w:val="both"/>
+        <w:rPr>
+          <w:rFonts w:ascii="Myriad Pro" w:hAnsi="Myriad Pro" w:cs="Arial"/>
+          <w:color w:val="808080" w:themeColor="background1" w:themeShade="80"/>
+          <w:lang w:val="es-VE"/>
+        </w:rPr>
+      </w:pPr>
+      <w:r>
+        <w:rPr>
+          <w:rFonts w:ascii="Myriad Pro" w:hAnsi="Myriad Pro" w:cs="Arial"/>
+          <w:color w:val="808080" w:themeColor="background1" w:themeShade="80"/>
+          <w:lang w:val="es-VE"/>
+        </w:rPr>
+        <w:t xml:space="preserve">Generar factura </w:t>
+      </w:r>
+    </w:p>
+    <w:p>
+      <w:pPr>
+        <w:spacing w:after="0" w:line="360" w:lineRule="auto"/>
+        <w:jc w:val="both"/>
+        <w:rPr>
+          <w:rFonts w:ascii="Myriad Pro" w:hAnsi="Myriad Pro" w:cs="Arial"/>
+          <w:b/>
+          <w:color w:val="808080" w:themeColor="background1" w:themeShade="80"/>
+          <w:lang w:val="es-VE"/>
+        </w:rPr>
+      </w:pPr>
+      <w:r>
+        <w:rPr>
+          <w:rFonts w:ascii="Myriad Pro" w:hAnsi="Myriad Pro" w:cs="Arial"/>
+          <w:b/>
+          <w:color w:val="808080" w:themeColor="background1" w:themeShade="80"/>
+          <w:lang w:val="es-VE"/>
+        </w:rPr>
+        <w:t>Administración de tiendas</w:t>
+      </w:r>
+    </w:p>
+    <w:p>
+      <w:pPr>
+        <w:pStyle w:val="ListParagraph"/>
+        <w:numPr>
+          <w:ilvl w:val="0"/>
+          <w:numId w:val="1"/>
+        </w:numPr>
+        <w:spacing w:after="0" w:line="360" w:lineRule="auto"/>
+        <w:jc w:val="both"/>
+        <w:rPr>
+          <w:rFonts w:ascii="Myriad Pro" w:hAnsi="Myriad Pro" w:cs="Arial"/>
+          <w:color w:val="808080" w:themeColor="background1" w:themeShade="80"/>
+          <w:lang w:val="es-VE"/>
+        </w:rPr>
+      </w:pPr>
+      <w:r>
+        <w:rPr>
+          <w:rFonts w:ascii="Myriad Pro" w:hAnsi="Myriad Pro" w:cs="Arial"/>
+          <w:color w:val="808080" w:themeColor="background1" w:themeShade="80"/>
+          <w:lang w:val="es-VE"/>
+        </w:rPr>
+        <w:t>El sistema llevara el inventario de los productos (compra y venta) de la tienda.</w:t>
+      </w:r>
+    </w:p>
+    <w:p>
+      <w:pPr>
+        <w:pStyle w:val="ListParagraph"/>
+        <w:numPr>
+          <w:ilvl w:val="0"/>
+          <w:numId w:val="1"/>
+        </w:numPr>
+        <w:spacing w:after="0" w:line="360" w:lineRule="auto"/>
+        <w:jc w:val="both"/>
+        <w:rPr>
+          <w:rFonts w:ascii="Myriad Pro" w:hAnsi="Myriad Pro" w:cs="Arial"/>
+          <w:color w:val="808080" w:themeColor="background1" w:themeShade="80"/>
+          <w:lang w:val="es-VE"/>
+        </w:rPr>
+      </w:pPr>
+      <w:r>
+        <w:rPr>
+          <w:rFonts w:ascii="Myriad Pro" w:hAnsi="Myriad Pro" w:cs="Arial"/>
+          <w:color w:val="808080" w:themeColor="background1" w:themeShade="80"/>
+          <w:lang w:val="es-VE"/>
+        </w:rPr>
+        <w:t>El sistema permitirá al cliente comprar un producto si este entra o supera el rango de edades específico del mismo.</w:t>
+      </w:r>
+    </w:p>
+    <w:p>
+      <w:pPr>
+        <w:pStyle w:val="ListParagraph"/>
+        <w:numPr>
+          <w:ilvl w:val="0"/>
+          <w:numId w:val="1"/>
+        </w:numPr>
+        <w:spacing w:after="0" w:line="360" w:lineRule="auto"/>
+        <w:jc w:val="both"/>
+        <w:rPr>
+          <w:rFonts w:ascii="Myriad Pro" w:hAnsi="Myriad Pro" w:cs="Arial"/>
+          <w:color w:val="808080" w:themeColor="background1" w:themeShade="80"/>
+          <w:lang w:val="es-VE"/>
+        </w:rPr>
+      </w:pPr>
+      <w:r>
+        <w:rPr>
+          <w:rFonts w:ascii="Myriad Pro" w:hAnsi="Myriad Pro" w:cs="Arial"/>
+          <w:color w:val="808080" w:themeColor="background1" w:themeShade="80"/>
+          <w:lang w:val="es-VE"/>
+        </w:rPr>
+        <w:t>El sistema automatizara al comprar un producto, la edad del cliente debe ser igual o superior a la edad recomendada para usar el producto.</w:t>
+      </w:r>
+    </w:p>
+    <w:p>
+      <w:pPr>
+        <w:pStyle w:val="ListParagraph"/>
+        <w:numPr>
+          <w:ilvl w:val="0"/>
+          <w:numId w:val="1"/>
+        </w:numPr>
+        <w:spacing w:after="0" w:line="360" w:lineRule="auto"/>
+        <w:jc w:val="both"/>
+        <w:rPr>
+          <w:rFonts w:ascii="Myriad Pro" w:hAnsi="Myriad Pro" w:cs="Arial"/>
+          <w:color w:val="808080" w:themeColor="background1" w:themeShade="80"/>
+          <w:lang w:val="es-VE"/>
+        </w:rPr>
+      </w:pPr>
+      <w:r>
+        <w:rPr>
+          <w:rFonts w:ascii="Myriad Pro" w:hAnsi="Myriad Pro" w:cs="Arial"/>
+          <w:color w:val="808080" w:themeColor="background1" w:themeShade="80"/>
+          <w:lang w:val="es-VE"/>
+        </w:rPr>
+        <w:t>El sistema automatizara que en la venta de las tiendas, estas vendan al precio del catalogo, no puede ser mayor.</w:t>
+      </w:r>
+    </w:p>
+    <w:p>
+      <w:pPr>
+        <w:pStyle w:val="ListParagraph"/>
+        <w:numPr>
+          <w:ilvl w:val="0"/>
+          <w:numId w:val="1"/>
+        </w:numPr>
+        <w:spacing w:after="0" w:line="360" w:lineRule="auto"/>
+        <w:jc w:val="both"/>
+        <w:rPr>
+          <w:rFonts w:ascii="Myriad Pro" w:hAnsi="Myriad Pro" w:cs="Arial"/>
+          <w:color w:val="808080" w:themeColor="background1" w:themeShade="80"/>
+          <w:lang w:val="es-VE"/>
+        </w:rPr>
+      </w:pPr>
+      <w:r>
+        <w:rPr>
+          <w:rFonts w:ascii="Myriad Pro" w:hAnsi="Myriad Pro" w:cs="Arial"/>
+          <w:color w:val="808080" w:themeColor="background1" w:themeShade="80"/>
+          <w:lang w:val="es-VE"/>
+        </w:rPr>
+        <w:t>Al momento de generar la factura el usuario deberá registrar en el sistema el tipo de usuario final que va a usar esos artículos, registrando edad y género.</w:t>
+      </w:r>
+    </w:p>
+    <w:p>
+      <w:pPr>
+        <w:spacing w:after="0" w:line="360" w:lineRule="auto"/>
+        <w:jc w:val="both"/>
+        <w:rPr>
+          <w:rFonts w:ascii="Myriad Pro" w:hAnsi="Myriad Pro" w:cs="Arial"/>
+          <w:color w:val="808080" w:themeColor="background1" w:themeShade="80"/>
+          <w:u w:val="single"/>
+          <w:lang w:val="es-VE"/>
+        </w:rPr>
+      </w:pPr>
+      <w:r>
+        <w:rPr>
+          <w:rFonts w:ascii="Myriad Pro" w:hAnsi="Myriad Pro" w:cs="Arial"/>
+          <w:color w:val="808080" w:themeColor="background1" w:themeShade="80"/>
+          <w:lang w:val="es-VE"/>
+        </w:rPr>
+        <w:t>Actividades:</w:t>
+      </w:r>
+    </w:p>
+    <w:p>
+      <w:pPr>
+        <w:pStyle w:val="ListParagraph"/>
+        <w:numPr>
+          <w:ilvl w:val="0"/>
+          <w:numId w:val="2"/>
+        </w:numPr>
+        <w:spacing w:after="0" w:line="360" w:lineRule="auto"/>
+        <w:jc w:val="both"/>
+        <w:rPr>
+          <w:rFonts w:ascii="Myriad Pro" w:hAnsi="Myriad Pro" w:cs="Arial"/>
+          <w:color w:val="808080" w:themeColor="background1" w:themeShade="80"/>
+          <w:lang w:val="es-VE"/>
+        </w:rPr>
+      </w:pPr>
+      <w:r>
+        <w:rPr>
+          <w:rFonts w:ascii="Myriad Pro" w:hAnsi="Myriad Pro" w:cs="Arial"/>
+          <w:color w:val="808080" w:themeColor="background1" w:themeShade="80"/>
+          <w:lang w:val="es-VE"/>
+        </w:rPr>
+        <w:t>Realizar Venta.</w:t>
+      </w:r>
+    </w:p>
+    <w:p>
+      <w:pPr>
+        <w:pStyle w:val="ListParagraph"/>
+        <w:numPr>
+          <w:ilvl w:val="1"/>
+          <w:numId w:val="2"/>
+        </w:numPr>
+        <w:spacing w:after="0" w:line="360" w:lineRule="auto"/>
+        <w:jc w:val="both"/>
+        <w:rPr>
+          <w:rFonts w:ascii="Myriad Pro" w:hAnsi="Myriad Pro" w:cs="Arial"/>
+          <w:color w:val="808080" w:themeColor="background1" w:themeShade="80"/>
+          <w:highlight w:val="yellow"/>
+          <w:lang w:val="es-VE"/>
+        </w:rPr>
+      </w:pPr>
       <w:bookmarkStart w:id="0" w:name="_GoBack"/>
       <w:bookmarkEnd w:id="0"/>
       <w:r>
         <w:rPr>
           <w:rFonts w:ascii="Myriad Pro" w:hAnsi="Myriad Pro" w:cs="Arial"/>
-          <w:b/>
-          <w:highlight w:val="yellow"/>
-          <w:lang w:val="es-VE"/>
-        </w:rPr>
-        <w:t>[TRIG] VALIDAR_PR_REL, en tabla PROD_REL, antes de modificar</w:t>
-      </w:r>
-    </w:p>
-    <w:p>
-      <w:pPr>
-        <w:spacing w:after="0" w:line="360" w:lineRule="auto"/>
-        <w:jc w:val="both"/>
-        <w:rPr>
-          <w:rFonts w:ascii="Myriad Pro" w:hAnsi="Myriad Pro" w:cs="Arial"/>
-          <w:lang w:val="es-VE"/>
-        </w:rPr>
-      </w:pPr>
-      <w:r>
-        <w:rPr>
-          <w:rFonts w:ascii="Myriad Pro" w:hAnsi="Myriad Pro" w:cs="Arial"/>
-          <w:highlight w:val="yellow"/>
-          <w:lang w:val="es-VE"/>
-        </w:rPr>
-        <w:t>--Al crear/modificar se verifica que el ID padre y el ID hijo no sean iguales. También verifica registros inversos (</w:t>
-      </w:r>
-      <w:proofErr w:type="spellStart"/>
-      <w:r>
-        <w:rPr>
-          <w:rFonts w:ascii="Myriad Pro" w:hAnsi="Myriad Pro" w:cs="Arial"/>
-          <w:highlight w:val="yellow"/>
-          <w:lang w:val="es-VE"/>
-        </w:rPr>
-        <w:t>ej</w:t>
-      </w:r>
-      <w:proofErr w:type="spellEnd"/>
-      <w:r>
-        <w:rPr>
-          <w:rFonts w:ascii="Myriad Pro" w:hAnsi="Myriad Pro" w:cs="Arial"/>
-          <w:highlight w:val="yellow"/>
-          <w:lang w:val="es-VE"/>
-        </w:rPr>
-        <w:t>: [Padre A – Hijo B] y [Padre B – Hijo A])</w:t>
-      </w:r>
-    </w:p>
-    <w:p>
-      <w:pPr>
-        <w:spacing w:after="0" w:line="360" w:lineRule="auto"/>
-        <w:jc w:val="both"/>
-        <w:rPr>
-          <w:rFonts w:ascii="Myriad Pro" w:hAnsi="Myriad Pro" w:cs="Arial"/>
-          <w:b/>
-          <w:lang w:val="es-VE"/>
-        </w:rPr>
-      </w:pPr>
-      <w:r>
-        <w:rPr>
-          <w:rFonts w:ascii="Myriad Pro" w:hAnsi="Myriad Pro" w:cs="Arial"/>
-          <w:b/>
-          <w:lang w:val="es-VE"/>
-        </w:rPr>
-        <w:t>[TRIG] VALIDAR_CLAS_REL, en tabla CLAS_CLAS, antes de modificar</w:t>
-      </w:r>
-    </w:p>
-    <w:p>
-      <w:pPr>
-        <w:spacing w:after="0" w:line="360" w:lineRule="auto"/>
-        <w:jc w:val="both"/>
-        <w:rPr>
-          <w:rFonts w:ascii="Myriad Pro" w:hAnsi="Myriad Pro" w:cs="Arial"/>
-          <w:lang w:val="es-VE"/>
-        </w:rPr>
-      </w:pPr>
-      <w:r>
-        <w:rPr>
-          <w:rFonts w:ascii="Myriad Pro" w:hAnsi="Myriad Pro" w:cs="Arial"/>
-          <w:lang w:val="es-VE"/>
-        </w:rPr>
-        <w:t>--Al crear/modificar se verifica que el ID padre y el ID hijo no sean iguales</w:t>
-      </w:r>
-      <w:r>
-        <w:rPr>
-          <w:rFonts w:ascii="Myriad Pro" w:hAnsi="Myriad Pro" w:cs="Arial"/>
-          <w:lang w:val="es-VE"/>
-        </w:rPr>
-        <w:t>.</w:t>
-      </w:r>
-      <w:r>
-        <w:rPr>
-          <w:rFonts w:ascii="Myriad Pro" w:hAnsi="Myriad Pro" w:cs="Arial"/>
+          <w:color w:val="808080" w:themeColor="background1" w:themeShade="80"/>
+          <w:highlight w:val="yellow"/>
+          <w:lang w:val="es-VE"/>
+        </w:rPr>
+        <w:t>Validar Cliente</w:t>
+      </w:r>
+    </w:p>
+    <w:p>
+      <w:pPr>
+        <w:pStyle w:val="ListParagraph"/>
+        <w:numPr>
+          <w:ilvl w:val="1"/>
+          <w:numId w:val="2"/>
+        </w:numPr>
+        <w:spacing w:after="0" w:line="360" w:lineRule="auto"/>
+        <w:jc w:val="both"/>
+        <w:rPr>
+          <w:rFonts w:ascii="Myriad Pro" w:hAnsi="Myriad Pro" w:cs="Arial"/>
+          <w:color w:val="808080" w:themeColor="background1" w:themeShade="80"/>
+          <w:lang w:val="es-VE"/>
+        </w:rPr>
+      </w:pPr>
+      <w:r>
+        <w:rPr>
+          <w:rFonts w:ascii="Myriad Pro" w:hAnsi="Myriad Pro" w:cs="Arial"/>
+          <w:color w:val="808080" w:themeColor="background1" w:themeShade="80"/>
+          <w:lang w:val="es-VE"/>
+        </w:rPr>
+        <w:t>Validar Horario de tienda</w:t>
+      </w:r>
+    </w:p>
+    <w:p>
+      <w:pPr>
+        <w:pStyle w:val="ListParagraph"/>
+        <w:numPr>
+          <w:ilvl w:val="1"/>
+          <w:numId w:val="2"/>
+        </w:numPr>
+        <w:spacing w:after="0" w:line="360" w:lineRule="auto"/>
+        <w:jc w:val="both"/>
+        <w:rPr>
+          <w:rFonts w:ascii="Myriad Pro" w:hAnsi="Myriad Pro" w:cs="Arial"/>
+          <w:color w:val="808080" w:themeColor="background1" w:themeShade="80"/>
+          <w:lang w:val="es-VE"/>
+        </w:rPr>
+      </w:pPr>
+      <w:r>
+        <w:rPr>
+          <w:rFonts w:ascii="Myriad Pro" w:hAnsi="Myriad Pro" w:cs="Arial"/>
+          <w:color w:val="808080" w:themeColor="background1" w:themeShade="80"/>
+          <w:lang w:val="es-VE"/>
+        </w:rPr>
+        <w:t>Elegir producto según catalogo y pedidos</w:t>
+      </w:r>
+    </w:p>
+    <w:p>
+      <w:pPr>
+        <w:pStyle w:val="ListParagraph"/>
+        <w:numPr>
+          <w:ilvl w:val="1"/>
+          <w:numId w:val="2"/>
+        </w:numPr>
+        <w:spacing w:after="0" w:line="360" w:lineRule="auto"/>
+        <w:jc w:val="both"/>
+        <w:rPr>
+          <w:rFonts w:ascii="Myriad Pro" w:hAnsi="Myriad Pro" w:cs="Arial"/>
+          <w:color w:val="808080" w:themeColor="background1" w:themeShade="80"/>
+          <w:highlight w:val="green"/>
+          <w:shd w:val="clear" w:color="auto" w:fill="FFFF00"/>
+          <w:lang w:val="es-VE"/>
+        </w:rPr>
+      </w:pPr>
+      <w:r>
+        <w:rPr>
+          <w:rFonts w:ascii="Myriad Pro" w:hAnsi="Myriad Pro" w:cs="Arial"/>
+          <w:color w:val="808080" w:themeColor="background1" w:themeShade="80"/>
+          <w:highlight w:val="green"/>
+          <w:shd w:val="clear" w:color="auto" w:fill="FFFF00"/>
+          <w:lang w:val="es-VE"/>
+        </w:rPr>
+        <w:t xml:space="preserve">Listar los productos a vender </w:t>
+      </w:r>
+    </w:p>
+    <w:p>
+      <w:pPr>
+        <w:pStyle w:val="ListParagraph"/>
+        <w:numPr>
+          <w:ilvl w:val="1"/>
+          <w:numId w:val="2"/>
+        </w:numPr>
+        <w:spacing w:after="0" w:line="360" w:lineRule="auto"/>
+        <w:jc w:val="both"/>
+        <w:rPr>
+          <w:rFonts w:ascii="Myriad Pro" w:hAnsi="Myriad Pro" w:cs="Arial"/>
+          <w:color w:val="808080" w:themeColor="background1" w:themeShade="80"/>
+          <w:lang w:val="es-VE"/>
+        </w:rPr>
+      </w:pPr>
+      <w:r>
+        <w:rPr>
+          <w:rFonts w:ascii="Myriad Pro" w:hAnsi="Myriad Pro" w:cs="Arial"/>
+          <w:color w:val="808080" w:themeColor="background1" w:themeShade="80"/>
+          <w:lang w:val="es-VE"/>
+        </w:rPr>
+        <w:t>Verificar precio de venta</w:t>
+      </w:r>
+    </w:p>
+    <w:p>
+      <w:pPr>
+        <w:pStyle w:val="ListParagraph"/>
+        <w:numPr>
+          <w:ilvl w:val="1"/>
+          <w:numId w:val="2"/>
+        </w:numPr>
+        <w:spacing w:after="0" w:line="360" w:lineRule="auto"/>
+        <w:jc w:val="both"/>
+        <w:rPr>
+          <w:rFonts w:ascii="Myriad Pro" w:hAnsi="Myriad Pro" w:cs="Arial"/>
+          <w:color w:val="808080" w:themeColor="background1" w:themeShade="80"/>
+          <w:lang w:val="es-VE"/>
+        </w:rPr>
+      </w:pPr>
+      <w:r>
+        <w:rPr>
+          <w:rFonts w:ascii="Myriad Pro" w:hAnsi="Myriad Pro" w:cs="Arial"/>
+          <w:color w:val="808080" w:themeColor="background1" w:themeShade="80"/>
+          <w:lang w:val="es-VE"/>
+        </w:rPr>
+        <w:t>Calcular costo y monto</w:t>
+      </w:r>
+    </w:p>
+    <w:p>
+      <w:pPr>
+        <w:pStyle w:val="ListParagraph"/>
+        <w:numPr>
+          <w:ilvl w:val="1"/>
+          <w:numId w:val="2"/>
+        </w:numPr>
+        <w:spacing w:after="0" w:line="360" w:lineRule="auto"/>
+        <w:jc w:val="both"/>
+        <w:rPr>
+          <w:rFonts w:ascii="Myriad Pro" w:hAnsi="Myriad Pro" w:cs="Arial"/>
+          <w:color w:val="808080" w:themeColor="background1" w:themeShade="80"/>
+          <w:lang w:val="es-VE"/>
+        </w:rPr>
+      </w:pPr>
+      <w:r>
+        <w:rPr>
+          <w:rFonts w:ascii="Myriad Pro" w:hAnsi="Myriad Pro" w:cs="Arial"/>
+          <w:color w:val="808080" w:themeColor="background1" w:themeShade="80"/>
+          <w:lang w:val="es-VE"/>
+        </w:rPr>
+        <w:t>Pedir datos del cliente y usuario</w:t>
+      </w:r>
+    </w:p>
+    <w:p>
+      <w:pPr>
+        <w:pStyle w:val="ListParagraph"/>
+        <w:numPr>
+          <w:ilvl w:val="1"/>
+          <w:numId w:val="2"/>
+        </w:numPr>
+        <w:spacing w:after="0" w:line="360" w:lineRule="auto"/>
+        <w:jc w:val="both"/>
+        <w:rPr>
+          <w:rFonts w:ascii="Myriad Pro" w:hAnsi="Myriad Pro" w:cs="Arial"/>
+          <w:color w:val="808080" w:themeColor="background1" w:themeShade="80"/>
+          <w:shd w:val="clear" w:color="auto" w:fill="FFFF00"/>
+          <w:lang w:val="es-VE"/>
+        </w:rPr>
+      </w:pPr>
+      <w:r>
+        <w:rPr>
+          <w:rFonts w:ascii="Myriad Pro" w:hAnsi="Myriad Pro" w:cs="Arial"/>
+          <w:color w:val="808080" w:themeColor="background1" w:themeShade="80"/>
+          <w:highlight w:val="green"/>
+          <w:shd w:val="clear" w:color="auto" w:fill="FFFF00"/>
+          <w:lang w:val="es-VE"/>
+        </w:rPr>
+        <w:t>Mostrar factura</w:t>
+      </w:r>
+      <w:r>
+        <w:rPr>
+          <w:rFonts w:ascii="Myriad Pro" w:hAnsi="Myriad Pro" w:cs="Arial"/>
+          <w:color w:val="808080" w:themeColor="background1" w:themeShade="80"/>
+          <w:shd w:val="clear" w:color="auto" w:fill="FFFF00"/>
           <w:lang w:val="es-VE"/>
         </w:rPr>
         <w:t xml:space="preserve"> </w:t>
       </w:r>
-      <w:r>
-        <w:rPr>
-          <w:rFonts w:ascii="Myriad Pro" w:hAnsi="Myriad Pro" w:cs="Arial"/>
-          <w:lang w:val="es-VE"/>
-        </w:rPr>
-        <w:t>También verifica registros inversos (</w:t>
-      </w:r>
-      <w:proofErr w:type="spellStart"/>
-      <w:r>
-        <w:rPr>
-          <w:rFonts w:ascii="Myriad Pro" w:hAnsi="Myriad Pro" w:cs="Arial"/>
-          <w:lang w:val="es-VE"/>
-        </w:rPr>
-        <w:t>ej</w:t>
-      </w:r>
-      <w:proofErr w:type="spellEnd"/>
-      <w:r>
-        <w:rPr>
-          <w:rFonts w:ascii="Myriad Pro" w:hAnsi="Myriad Pro" w:cs="Arial"/>
-          <w:lang w:val="es-VE"/>
-        </w:rPr>
-        <w:t>: [Padre A – Hijo B] y [Padre B – Hijo A])</w:t>
-      </w:r>
-      <w:r>
-        <w:rPr>
-          <w:rFonts w:ascii="Myriad Pro" w:hAnsi="Myriad Pro" w:cs="Arial"/>
-          <w:lang w:val="es-VE"/>
-        </w:rPr>
-        <w:t>…</w:t>
-      </w:r>
-    </w:p>
-    <w:p>
-      <w:pPr>
-        <w:spacing w:after="0" w:line="360" w:lineRule="auto"/>
-        <w:jc w:val="both"/>
-        <w:rPr>
-          <w:rFonts w:ascii="Myriad Pro" w:hAnsi="Myriad Pro" w:cs="Arial"/>
-          <w:lang w:val="es-VE"/>
-        </w:rPr>
-      </w:pPr>
-    </w:p>
-    <w:p>
-      <w:pPr>
-        <w:spacing w:after="0" w:line="360" w:lineRule="auto"/>
-        <w:jc w:val="both"/>
-        <w:rPr>
-          <w:rFonts w:ascii="Myriad Pro" w:hAnsi="Myriad Pro" w:cs="Arial"/>
-          <w:b/>
-          <w:highlight w:val="yellow"/>
-          <w:lang w:val="es-VE"/>
-        </w:rPr>
-      </w:pPr>
-      <w:r>
-        <w:rPr>
-          <w:rFonts w:ascii="Myriad Pro" w:hAnsi="Myriad Pro" w:cs="Arial"/>
-          <w:b/>
-          <w:highlight w:val="yellow"/>
-          <w:lang w:val="es-VE"/>
-        </w:rPr>
-        <w:t>[TRIG] VALIDAR_INVITADO, en tabla CLIENTE_INVITDO, antes de insertar</w:t>
-      </w:r>
     </w:p>
     <w:p>
       <w:pPr>
         <w:pStyle w:val="ListParagraph"/>
         <w:numPr>
           <w:ilvl w:val="0"/>
-          <w:numId w:val="10"/>
-        </w:numPr>
-        <w:spacing w:after="0" w:line="360" w:lineRule="auto"/>
-        <w:jc w:val="both"/>
-        <w:rPr>
-          <w:rFonts w:ascii="Myriad Pro" w:hAnsi="Myriad Pro" w:cs="Arial"/>
-          <w:highlight w:val="yellow"/>
-          <w:lang w:val="es-VE"/>
-        </w:rPr>
-      </w:pPr>
-      <w:r>
-        <w:rPr>
-          <w:rFonts w:ascii="Myriad Pro" w:hAnsi="Myriad Pro" w:cs="Arial"/>
-          <w:highlight w:val="yellow"/>
-          <w:lang w:val="es-VE"/>
-        </w:rPr>
-        <w:t xml:space="preserve">al registrar nuevo visitante este  tiene que ser mayor de edad, si no se registra al padre </w:t>
-      </w:r>
-    </w:p>
-    <w:p>
-      <w:pPr>
-        <w:spacing w:after="0" w:line="360" w:lineRule="auto"/>
-        <w:jc w:val="both"/>
-        <w:rPr>
-          <w:rFonts w:ascii="Myriad Pro" w:hAnsi="Myriad Pro" w:cs="Arial"/>
-          <w:lang w:val="es-VE"/>
-        </w:rPr>
-      </w:pPr>
-    </w:p>
-    <w:p>
-      <w:pPr>
-        <w:spacing w:after="0" w:line="360" w:lineRule="auto"/>
-        <w:jc w:val="both"/>
-        <w:rPr>
-          <w:rFonts w:ascii="Myriad Pro" w:hAnsi="Myriad Pro" w:cs="Arial"/>
-          <w:b/>
-          <w:lang w:val="es-VE"/>
-        </w:rPr>
-      </w:pPr>
-      <w:r>
-        <w:rPr>
-          <w:rFonts w:ascii="Myriad Pro" w:hAnsi="Myriad Pro" w:cs="Arial"/>
-          <w:b/>
-          <w:lang w:val="es-VE"/>
-        </w:rPr>
-        <w:t>[TRIG] VALIDAR_COMPRA_ONLINE, en tabla DETALLE, DESPUES</w:t>
-      </w:r>
-      <w:r>
-        <w:rPr>
-          <w:rFonts w:ascii="Myriad Pro" w:hAnsi="Myriad Pro" w:cs="Arial"/>
-          <w:b/>
-          <w:lang w:val="es-VE"/>
-        </w:rPr>
-        <w:t xml:space="preserve"> de insertar</w:t>
+          <w:numId w:val="2"/>
+        </w:numPr>
+        <w:spacing w:after="0" w:line="360" w:lineRule="auto"/>
+        <w:jc w:val="both"/>
+        <w:rPr>
+          <w:rFonts w:ascii="Myriad Pro" w:hAnsi="Myriad Pro" w:cs="Arial"/>
+          <w:color w:val="808080" w:themeColor="background1" w:themeShade="80"/>
+          <w:lang w:val="es-VE"/>
+        </w:rPr>
+      </w:pPr>
+      <w:r>
+        <w:rPr>
+          <w:rFonts w:ascii="Myriad Pro" w:hAnsi="Myriad Pro" w:cs="Arial"/>
+          <w:color w:val="808080" w:themeColor="background1" w:themeShade="80"/>
+          <w:lang w:val="es-VE"/>
+        </w:rPr>
+        <w:t>Control de inventario</w:t>
+      </w:r>
+    </w:p>
+    <w:p>
+      <w:pPr>
+        <w:pStyle w:val="ListParagraph"/>
+        <w:numPr>
+          <w:ilvl w:val="1"/>
+          <w:numId w:val="2"/>
+        </w:numPr>
+        <w:spacing w:after="0" w:line="360" w:lineRule="auto"/>
+        <w:jc w:val="both"/>
+        <w:rPr>
+          <w:rFonts w:ascii="Myriad Pro" w:hAnsi="Myriad Pro" w:cs="Arial"/>
+          <w:color w:val="808080" w:themeColor="background1" w:themeShade="80"/>
+          <w:lang w:val="es-VE"/>
+        </w:rPr>
+      </w:pPr>
+      <w:r>
+        <w:rPr>
+          <w:rFonts w:ascii="Myriad Pro" w:hAnsi="Myriad Pro" w:cs="Arial"/>
+          <w:color w:val="808080" w:themeColor="background1" w:themeShade="80"/>
+          <w:lang w:val="es-VE"/>
+        </w:rPr>
+        <w:t xml:space="preserve"> Actualizar el inventario con respecto a los productos vendidos</w:t>
+      </w:r>
+    </w:p>
+    <w:p>
+      <w:pPr>
+        <w:pStyle w:val="ListParagraph"/>
+        <w:numPr>
+          <w:ilvl w:val="1"/>
+          <w:numId w:val="2"/>
+        </w:numPr>
+        <w:spacing w:after="0" w:line="360" w:lineRule="auto"/>
+        <w:jc w:val="both"/>
+        <w:rPr>
+          <w:rFonts w:ascii="Myriad Pro" w:hAnsi="Myriad Pro" w:cs="Arial"/>
+          <w:color w:val="808080" w:themeColor="background1" w:themeShade="80"/>
+          <w:lang w:val="es-VE"/>
+        </w:rPr>
+      </w:pPr>
+      <w:r>
+        <w:rPr>
+          <w:rFonts w:ascii="Myriad Pro" w:hAnsi="Myriad Pro" w:cs="Arial"/>
+          <w:color w:val="808080" w:themeColor="background1" w:themeShade="80"/>
+          <w:lang w:val="es-VE"/>
+        </w:rPr>
+        <w:t>Actualizar inventario con la llegada de los productos solicitados</w:t>
+      </w:r>
+    </w:p>
+    <w:p>
+      <w:pPr>
+        <w:pStyle w:val="ListParagraph"/>
+        <w:numPr>
+          <w:ilvl w:val="1"/>
+          <w:numId w:val="2"/>
+        </w:numPr>
+        <w:spacing w:after="0" w:line="360" w:lineRule="auto"/>
+        <w:jc w:val="both"/>
+        <w:rPr>
+          <w:rFonts w:ascii="Myriad Pro" w:hAnsi="Myriad Pro" w:cs="Arial"/>
+          <w:color w:val="808080" w:themeColor="background1" w:themeShade="80"/>
+          <w:highlight w:val="green"/>
+          <w:shd w:val="clear" w:color="auto" w:fill="FFFF00"/>
+          <w:lang w:val="es-VE"/>
+        </w:rPr>
+      </w:pPr>
+      <w:r>
+        <w:rPr>
+          <w:rFonts w:ascii="Myriad Pro" w:hAnsi="Myriad Pro" w:cs="Arial"/>
+          <w:color w:val="808080" w:themeColor="background1" w:themeShade="80"/>
+          <w:highlight w:val="green"/>
+          <w:shd w:val="clear" w:color="auto" w:fill="FFFF00"/>
+          <w:lang w:val="es-VE"/>
+        </w:rPr>
+        <w:t xml:space="preserve">Mostrar inventario </w:t>
       </w:r>
     </w:p>
     <w:p>
@@ -1125,155 +2117,108 @@
         <w:pStyle w:val="ListParagraph"/>
         <w:numPr>
           <w:ilvl w:val="0"/>
-          <w:numId w:val="10"/>
-        </w:numPr>
-        <w:spacing w:after="0" w:line="360" w:lineRule="auto"/>
-        <w:jc w:val="both"/>
-        <w:rPr>
-          <w:rFonts w:ascii="Myriad Pro" w:hAnsi="Myriad Pro" w:cs="Arial"/>
-          <w:b/>
-          <w:lang w:val="es-VE"/>
-        </w:rPr>
-      </w:pPr>
-      <w:r>
-        <w:rPr>
-          <w:rFonts w:ascii="Myriad Pro" w:hAnsi="Myriad Pro" w:cs="Arial" w:hint="eastAsia"/>
-          <w:b/>
-          <w:lang w:val="es-VE"/>
-        </w:rPr>
-        <w:t>después</w:t>
-      </w:r>
-      <w:r>
-        <w:rPr>
-          <w:rFonts w:ascii="Myriad Pro" w:hAnsi="Myriad Pro" w:cs="Arial"/>
-          <w:b/>
-          <w:lang w:val="es-VE"/>
-        </w:rPr>
-        <w:t xml:space="preserve"> de insertar se </w:t>
-      </w:r>
-      <w:proofErr w:type="spellStart"/>
-      <w:r>
-        <w:rPr>
-          <w:rFonts w:ascii="Myriad Pro" w:hAnsi="Myriad Pro" w:cs="Arial"/>
-          <w:b/>
-          <w:lang w:val="es-VE"/>
-        </w:rPr>
-        <w:t>hara</w:t>
-      </w:r>
-      <w:proofErr w:type="spellEnd"/>
-      <w:r>
-        <w:rPr>
-          <w:rFonts w:ascii="Myriad Pro" w:hAnsi="Myriad Pro" w:cs="Arial"/>
-          <w:b/>
-          <w:lang w:val="es-VE"/>
-        </w:rPr>
-        <w:t xml:space="preserve"> una cuenta de la </w:t>
-      </w:r>
-      <w:proofErr w:type="spellStart"/>
-      <w:r>
-        <w:rPr>
-          <w:rFonts w:ascii="Myriad Pro" w:hAnsi="Myriad Pro" w:cs="Arial"/>
-          <w:b/>
-          <w:lang w:val="es-VE"/>
-        </w:rPr>
-        <w:t>contidad</w:t>
-      </w:r>
-      <w:proofErr w:type="spellEnd"/>
-      <w:r>
-        <w:rPr>
-          <w:rFonts w:ascii="Myriad Pro" w:hAnsi="Myriad Pro" w:cs="Arial"/>
-          <w:b/>
-          <w:lang w:val="es-VE"/>
-        </w:rPr>
-        <w:t xml:space="preserve"> de productos pedidos con la </w:t>
-      </w:r>
-      <w:proofErr w:type="spellStart"/>
-      <w:r>
-        <w:rPr>
-          <w:rFonts w:ascii="Myriad Pro" w:hAnsi="Myriad Pro" w:cs="Arial"/>
-          <w:b/>
-          <w:lang w:val="es-VE"/>
-        </w:rPr>
-        <w:t>contidad</w:t>
-      </w:r>
-      <w:proofErr w:type="spellEnd"/>
-      <w:r>
-        <w:rPr>
-          <w:rFonts w:ascii="Myriad Pro" w:hAnsi="Myriad Pro" w:cs="Arial"/>
-          <w:b/>
-          <w:lang w:val="es-VE"/>
-        </w:rPr>
-        <w:t xml:space="preserve"> de </w:t>
-      </w:r>
-      <w:proofErr w:type="spellStart"/>
-      <w:r>
-        <w:rPr>
-          <w:rFonts w:ascii="Myriad Pro" w:hAnsi="Myriad Pro" w:cs="Arial"/>
-          <w:b/>
-          <w:lang w:val="es-VE"/>
-        </w:rPr>
-        <w:t>disponbilidad</w:t>
-      </w:r>
-      <w:proofErr w:type="spellEnd"/>
-      <w:r>
-        <w:rPr>
-          <w:rFonts w:ascii="Myriad Pro" w:hAnsi="Myriad Pro" w:cs="Arial"/>
-          <w:b/>
-          <w:lang w:val="es-VE"/>
-        </w:rPr>
-        <w:t xml:space="preserve"> por pais</w:t>
-      </w:r>
-    </w:p>
-    <w:p>
-      <w:pPr>
-        <w:spacing w:after="0" w:line="360" w:lineRule="auto"/>
-        <w:jc w:val="both"/>
-        <w:rPr>
-          <w:rFonts w:ascii="Myriad Pro" w:hAnsi="Myriad Pro" w:cs="Arial"/>
-          <w:b/>
-          <w:lang w:val="es-VE"/>
-        </w:rPr>
-      </w:pPr>
-    </w:p>
-    <w:p>
-      <w:pPr>
-        <w:spacing w:after="0" w:line="360" w:lineRule="auto"/>
-        <w:rPr>
-          <w:rFonts w:ascii="Myriad Pro" w:hAnsi="Myriad Pro" w:cs="Arial"/>
-          <w:lang w:val="es-VE"/>
-        </w:rPr>
-      </w:pPr>
-    </w:p>
-    <w:p>
-      <w:pPr>
-        <w:spacing w:after="0" w:line="360" w:lineRule="auto"/>
-        <w:jc w:val="both"/>
-        <w:rPr>
-          <w:rFonts w:ascii="Myriad Pro" w:hAnsi="Myriad Pro" w:cs="Arial"/>
-          <w:b/>
-          <w:lang w:val="es-VE"/>
-        </w:rPr>
-      </w:pPr>
-    </w:p>
-    <w:p>
-      <w:pPr>
-        <w:spacing w:after="0" w:line="360" w:lineRule="auto"/>
-        <w:jc w:val="both"/>
-        <w:rPr>
-          <w:rFonts w:ascii="Myriad Pro" w:hAnsi="Myriad Pro" w:cs="Arial"/>
-          <w:b/>
-          <w:color w:val="808080" w:themeColor="background1" w:themeShade="80"/>
-          <w:lang w:val="es-VE"/>
-        </w:rPr>
-      </w:pPr>
-      <w:r>
-        <w:rPr>
-          <w:rFonts w:ascii="Myriad Pro" w:hAnsi="Myriad Pro" w:cs="Arial"/>
-          <w:b/>
-          <w:color w:val="808080" w:themeColor="background1" w:themeShade="80"/>
-          <w:lang w:val="es-VE"/>
-        </w:rPr>
-        <w:t>Administración de productos</w:t>
+          <w:numId w:val="2"/>
+        </w:numPr>
+        <w:spacing w:after="0" w:line="360" w:lineRule="auto"/>
+        <w:jc w:val="both"/>
+        <w:rPr>
+          <w:rFonts w:ascii="Myriad Pro" w:hAnsi="Myriad Pro" w:cs="Arial"/>
+          <w:color w:val="808080" w:themeColor="background1" w:themeShade="80"/>
+          <w:lang w:val="es-VE"/>
+        </w:rPr>
+      </w:pPr>
+      <w:r>
+        <w:rPr>
+          <w:rFonts w:ascii="Myriad Pro" w:hAnsi="Myriad Pro" w:cs="Arial"/>
+          <w:color w:val="808080" w:themeColor="background1" w:themeShade="80"/>
+          <w:lang w:val="es-VE"/>
+        </w:rPr>
+        <w:t xml:space="preserve">Valoración del producto </w:t>
+      </w:r>
+    </w:p>
+    <w:p>
+      <w:pPr>
+        <w:pStyle w:val="ListParagraph"/>
+        <w:numPr>
+          <w:ilvl w:val="1"/>
+          <w:numId w:val="2"/>
+        </w:numPr>
+        <w:spacing w:after="0" w:line="360" w:lineRule="auto"/>
+        <w:jc w:val="both"/>
+        <w:rPr>
+          <w:rFonts w:ascii="Myriad Pro" w:hAnsi="Myriad Pro" w:cs="Arial"/>
+          <w:color w:val="808080" w:themeColor="background1" w:themeShade="80"/>
+          <w:highlight w:val="green"/>
+          <w:shd w:val="clear" w:color="auto" w:fill="FFFF00"/>
+          <w:lang w:val="es-VE"/>
+        </w:rPr>
+      </w:pPr>
+      <w:r>
+        <w:rPr>
+          <w:rFonts w:ascii="Myriad Pro" w:hAnsi="Myriad Pro" w:cs="Arial"/>
+          <w:color w:val="808080" w:themeColor="background1" w:themeShade="80"/>
+          <w:highlight w:val="green"/>
+          <w:shd w:val="clear" w:color="auto" w:fill="FFFF00"/>
+          <w:lang w:val="es-VE"/>
+        </w:rPr>
+        <w:t>Verificar las valoraciones del producto</w:t>
+      </w:r>
+    </w:p>
+    <w:p>
+      <w:pPr>
+        <w:pStyle w:val="ListParagraph"/>
+        <w:numPr>
+          <w:ilvl w:val="1"/>
+          <w:numId w:val="2"/>
+        </w:numPr>
+        <w:spacing w:after="0" w:line="360" w:lineRule="auto"/>
+        <w:jc w:val="both"/>
+        <w:rPr>
+          <w:rFonts w:ascii="Myriad Pro" w:hAnsi="Myriad Pro" w:cs="Arial"/>
+          <w:color w:val="808080" w:themeColor="background1" w:themeShade="80"/>
+          <w:highlight w:val="green"/>
+          <w:shd w:val="clear" w:color="auto" w:fill="FFFF00"/>
+          <w:lang w:val="es-VE"/>
+        </w:rPr>
+      </w:pPr>
+      <w:r>
+        <w:rPr>
+          <w:rFonts w:ascii="Myriad Pro" w:hAnsi="Myriad Pro" w:cs="Arial"/>
+          <w:color w:val="808080" w:themeColor="background1" w:themeShade="80"/>
+          <w:highlight w:val="green"/>
+          <w:shd w:val="clear" w:color="auto" w:fill="FFFF00"/>
+          <w:lang w:val="es-VE"/>
+        </w:rPr>
+        <w:t>Generar estadística de las valoraciones del producto</w:t>
+      </w:r>
+    </w:p>
+    <w:p>
+      <w:pPr>
+        <w:pStyle w:val="ListParagraph"/>
+        <w:numPr>
+          <w:ilvl w:val="1"/>
+          <w:numId w:val="2"/>
+        </w:numPr>
+        <w:spacing w:after="0" w:line="360" w:lineRule="auto"/>
+        <w:jc w:val="both"/>
+        <w:rPr>
+          <w:rFonts w:ascii="Myriad Pro" w:hAnsi="Myriad Pro" w:cs="Arial"/>
+          <w:color w:val="808080" w:themeColor="background1" w:themeShade="80"/>
+          <w:highlight w:val="green"/>
+          <w:shd w:val="clear" w:color="auto" w:fill="FFFF00"/>
+          <w:lang w:val="es-VE"/>
+        </w:rPr>
+      </w:pPr>
+      <w:r>
+        <w:rPr>
+          <w:rFonts w:ascii="Myriad Pro" w:hAnsi="Myriad Pro" w:cs="Arial"/>
+          <w:color w:val="808080" w:themeColor="background1" w:themeShade="80"/>
+          <w:highlight w:val="green"/>
+          <w:shd w:val="clear" w:color="auto" w:fill="FFFF00"/>
+          <w:lang w:val="es-VE"/>
+        </w:rPr>
+        <w:lastRenderedPageBreak/>
+        <w:t>Mostrar valoraciones posteriores a la entrega del producto.</w:t>
       </w:r>
     </w:p>
     <w:p>
@@ -1281,129 +2226,86 @@
         <w:pStyle w:val="ListParagraph"/>
         <w:numPr>
           <w:ilvl w:val="0"/>
-          <w:numId w:val="4"/>
-        </w:numPr>
-        <w:spacing w:after="0" w:line="360" w:lineRule="auto"/>
-        <w:jc w:val="both"/>
-        <w:rPr>
-          <w:rFonts w:ascii="Myriad Pro" w:hAnsi="Myriad Pro" w:cs="Arial"/>
-          <w:b/>
-          <w:color w:val="808080" w:themeColor="background1" w:themeShade="80"/>
-          <w:lang w:val="es-VE"/>
-        </w:rPr>
-      </w:pPr>
-      <w:r>
-        <w:rPr>
-          <w:rFonts w:ascii="Myriad Pro" w:hAnsi="Myriad Pro" w:cs="Arial"/>
-          <w:color w:val="808080" w:themeColor="background1" w:themeShade="80"/>
-          <w:lang w:val="es-VE"/>
-        </w:rPr>
-        <w:t>El sistema organizara y formateara el catalogo lego.</w:t>
-      </w:r>
-    </w:p>
-    <w:p>
-      <w:pPr>
-        <w:pStyle w:val="ListParagraph"/>
-        <w:numPr>
-          <w:ilvl w:val="0"/>
-          <w:numId w:val="4"/>
-        </w:numPr>
-        <w:spacing w:after="0" w:line="360" w:lineRule="auto"/>
-        <w:jc w:val="both"/>
-        <w:rPr>
-          <w:rFonts w:ascii="Myriad Pro" w:hAnsi="Myriad Pro" w:cs="Arial"/>
-          <w:color w:val="808080" w:themeColor="background1" w:themeShade="80"/>
-          <w:lang w:val="es-VE"/>
-        </w:rPr>
-      </w:pPr>
-      <w:r>
-        <w:rPr>
-          <w:rFonts w:ascii="Myriad Pro" w:hAnsi="Myriad Pro" w:cs="Arial"/>
-          <w:color w:val="808080" w:themeColor="background1" w:themeShade="80"/>
-          <w:lang w:val="es-VE"/>
-        </w:rPr>
-        <w:t>El sistema podrá mostrar los detalles de los artículos asociados al tema.</w:t>
-      </w:r>
-    </w:p>
-    <w:p>
-      <w:pPr>
-        <w:pStyle w:val="ListParagraph"/>
-        <w:numPr>
-          <w:ilvl w:val="0"/>
-          <w:numId w:val="4"/>
-        </w:numPr>
-        <w:spacing w:after="0" w:line="360" w:lineRule="auto"/>
-        <w:jc w:val="both"/>
-        <w:rPr>
-          <w:rFonts w:ascii="Myriad Pro" w:hAnsi="Myriad Pro" w:cs="Arial"/>
-          <w:color w:val="808080" w:themeColor="background1" w:themeShade="80"/>
-          <w:lang w:val="es-VE"/>
-        </w:rPr>
-      </w:pPr>
-      <w:r>
-        <w:rPr>
-          <w:rFonts w:ascii="Myriad Pro" w:hAnsi="Myriad Pro" w:cs="Arial"/>
-          <w:color w:val="808080" w:themeColor="background1" w:themeShade="80"/>
-          <w:lang w:val="es-VE"/>
-        </w:rPr>
-        <w:t>El sistema solo permitirá la compra en línea si los artículos solicitados no exceden al límite disponible permitido por país.</w:t>
-      </w:r>
-    </w:p>
-    <w:p>
-      <w:pPr>
-        <w:pStyle w:val="ListParagraph"/>
-        <w:numPr>
-          <w:ilvl w:val="0"/>
-          <w:numId w:val="4"/>
-        </w:numPr>
-        <w:spacing w:after="0" w:line="360" w:lineRule="auto"/>
-        <w:jc w:val="both"/>
-        <w:rPr>
-          <w:rFonts w:ascii="Myriad Pro" w:hAnsi="Myriad Pro" w:cs="Arial"/>
-          <w:color w:val="808080" w:themeColor="background1" w:themeShade="80"/>
-          <w:lang w:val="es-VE"/>
-        </w:rPr>
-      </w:pPr>
-      <w:r>
-        <w:rPr>
-          <w:rFonts w:ascii="Myriad Pro" w:hAnsi="Myriad Pro" w:cs="Arial"/>
-          <w:color w:val="808080" w:themeColor="background1" w:themeShade="80"/>
-          <w:lang w:val="es-VE"/>
-        </w:rPr>
-        <w:t>El sistema permitirá que el cliente una vez efectuada su compra valore el producto y será mostrado 2 semanas después de haber efectuado la compra.</w:t>
-      </w:r>
-    </w:p>
-    <w:p>
-      <w:pPr>
-        <w:spacing w:after="0" w:line="360" w:lineRule="auto"/>
-        <w:jc w:val="both"/>
-        <w:rPr>
-          <w:rFonts w:ascii="Myriad Pro" w:hAnsi="Myriad Pro" w:cs="Arial"/>
-          <w:color w:val="808080" w:themeColor="background1" w:themeShade="80"/>
-          <w:lang w:val="es-VE"/>
-        </w:rPr>
-      </w:pPr>
-      <w:r>
-        <w:rPr>
-          <w:rFonts w:ascii="Myriad Pro" w:hAnsi="Myriad Pro" w:cs="Arial"/>
-          <w:color w:val="808080" w:themeColor="background1" w:themeShade="80"/>
-          <w:lang w:val="es-VE"/>
-        </w:rPr>
-        <w:t>Actividades:</w:t>
-      </w:r>
-    </w:p>
-    <w:p>
-      <w:pPr>
-        <w:pStyle w:val="ListParagraph"/>
-        <w:numPr>
-          <w:ilvl w:val="0"/>
-          <w:numId w:val="5"/>
-        </w:numPr>
-        <w:spacing w:after="0" w:line="360" w:lineRule="auto"/>
-        <w:jc w:val="both"/>
-        <w:rPr>
-          <w:rFonts w:ascii="Myriad Pro" w:hAnsi="Myriad Pro" w:cs="Arial"/>
-          <w:color w:val="808080" w:themeColor="background1" w:themeShade="80"/>
+          <w:numId w:val="2"/>
+        </w:numPr>
+        <w:spacing w:after="0" w:line="360" w:lineRule="auto"/>
+        <w:jc w:val="both"/>
+        <w:rPr>
+          <w:rFonts w:ascii="Myriad Pro" w:hAnsi="Myriad Pro" w:cs="Arial"/>
+          <w:color w:val="808080" w:themeColor="background1" w:themeShade="80"/>
+          <w:lang w:val="es-VE"/>
+        </w:rPr>
+      </w:pPr>
+      <w:r>
+        <w:rPr>
+          <w:rFonts w:ascii="Myriad Pro" w:hAnsi="Myriad Pro" w:cs="Arial"/>
+          <w:color w:val="808080" w:themeColor="background1" w:themeShade="80"/>
+          <w:lang w:val="es-VE"/>
+        </w:rPr>
+        <w:t>Buscar tienda</w:t>
+      </w:r>
+    </w:p>
+    <w:p>
+      <w:pPr>
+        <w:pStyle w:val="ListParagraph"/>
+        <w:numPr>
+          <w:ilvl w:val="1"/>
+          <w:numId w:val="2"/>
+        </w:numPr>
+        <w:spacing w:after="0" w:line="360" w:lineRule="auto"/>
+        <w:jc w:val="both"/>
+        <w:rPr>
+          <w:rFonts w:ascii="Myriad Pro" w:hAnsi="Myriad Pro" w:cs="Arial"/>
+          <w:color w:val="808080" w:themeColor="background1" w:themeShade="80"/>
+          <w:lang w:val="es-VE"/>
+        </w:rPr>
+      </w:pPr>
+      <w:r>
+        <w:rPr>
+          <w:rFonts w:ascii="Myriad Pro" w:hAnsi="Myriad Pro" w:cs="Arial"/>
+          <w:color w:val="808080" w:themeColor="background1" w:themeShade="80"/>
+          <w:lang w:val="es-VE"/>
+        </w:rPr>
+        <w:t>Verificar parámetro de búsqueda</w:t>
+      </w:r>
+    </w:p>
+    <w:p>
+      <w:pPr>
+        <w:pStyle w:val="ListParagraph"/>
+        <w:numPr>
+          <w:ilvl w:val="1"/>
+          <w:numId w:val="2"/>
+        </w:numPr>
+        <w:spacing w:after="0" w:line="360" w:lineRule="auto"/>
+        <w:jc w:val="both"/>
+        <w:rPr>
+          <w:rFonts w:ascii="Myriad Pro" w:hAnsi="Myriad Pro" w:cs="Arial"/>
+          <w:color w:val="808080" w:themeColor="background1" w:themeShade="80"/>
+          <w:lang w:val="es-VE"/>
+        </w:rPr>
+      </w:pPr>
+      <w:r>
+        <w:rPr>
+          <w:rFonts w:ascii="Myriad Pro" w:hAnsi="Myriad Pro" w:cs="Arial"/>
+          <w:color w:val="808080" w:themeColor="background1" w:themeShade="80"/>
+          <w:lang w:val="es-VE"/>
+        </w:rPr>
+        <w:t xml:space="preserve">Buscar tienda más cercana </w:t>
+      </w:r>
+    </w:p>
+    <w:p>
+      <w:pPr>
+        <w:pStyle w:val="ListParagraph"/>
+        <w:numPr>
+          <w:ilvl w:val="1"/>
+          <w:numId w:val="2"/>
+        </w:numPr>
+        <w:spacing w:after="0" w:line="360" w:lineRule="auto"/>
+        <w:jc w:val="both"/>
+        <w:rPr>
+          <w:rFonts w:ascii="Myriad Pro" w:hAnsi="Myriad Pro" w:cs="Arial"/>
+          <w:color w:val="808080" w:themeColor="background1" w:themeShade="80"/>
+          <w:highlight w:val="green"/>
           <w:shd w:val="clear" w:color="auto" w:fill="FFFF00"/>
           <w:lang w:val="es-VE"/>
         </w:rPr>
@@ -1412,226 +2314,32 @@
         <w:rPr>
           <w:rFonts w:ascii="Myriad Pro" w:hAnsi="Myriad Pro" w:cs="Arial"/>
           <w:color w:val="808080" w:themeColor="background1" w:themeShade="80"/>
+          <w:highlight w:val="green"/>
           <w:shd w:val="clear" w:color="auto" w:fill="FFFF00"/>
           <w:lang w:val="es-VE"/>
         </w:rPr>
-        <w:t>Generar catalogo</w:t>
-      </w:r>
-    </w:p>
-    <w:p>
-      <w:pPr>
-        <w:pStyle w:val="ListParagraph"/>
-        <w:numPr>
-          <w:ilvl w:val="1"/>
-          <w:numId w:val="5"/>
-        </w:numPr>
-        <w:spacing w:after="0" w:line="360" w:lineRule="auto"/>
-        <w:jc w:val="both"/>
-        <w:rPr>
-          <w:rFonts w:ascii="Myriad Pro" w:hAnsi="Myriad Pro" w:cs="Arial"/>
-          <w:color w:val="808080" w:themeColor="background1" w:themeShade="80"/>
-          <w:lang w:val="es-VE"/>
-        </w:rPr>
-      </w:pPr>
-      <w:r>
-        <w:rPr>
-          <w:rFonts w:ascii="Myriad Pro" w:hAnsi="Myriad Pro" w:cs="Arial"/>
-          <w:color w:val="808080" w:themeColor="background1" w:themeShade="80"/>
-          <w:lang w:val="es-VE"/>
-        </w:rPr>
-        <w:t xml:space="preserve">Organizar por temas, categorías, rango de edad y tipo de pieza </w:t>
-      </w:r>
-    </w:p>
-    <w:p>
-      <w:pPr>
-        <w:pStyle w:val="ListParagraph"/>
-        <w:numPr>
-          <w:ilvl w:val="0"/>
-          <w:numId w:val="5"/>
-        </w:numPr>
-        <w:spacing w:after="0" w:line="360" w:lineRule="auto"/>
-        <w:jc w:val="both"/>
-        <w:rPr>
-          <w:rFonts w:ascii="Myriad Pro" w:hAnsi="Myriad Pro" w:cs="Arial"/>
-          <w:color w:val="808080" w:themeColor="background1" w:themeShade="80"/>
-          <w:lang w:val="es-VE"/>
-        </w:rPr>
-      </w:pPr>
-      <w:r>
-        <w:rPr>
-          <w:rFonts w:ascii="Myriad Pro" w:hAnsi="Myriad Pro" w:cs="Arial"/>
-          <w:color w:val="808080" w:themeColor="background1" w:themeShade="80"/>
-          <w:lang w:val="es-VE"/>
-        </w:rPr>
-        <w:t>Compras online</w:t>
-      </w:r>
-    </w:p>
-    <w:p>
-      <w:pPr>
-        <w:pStyle w:val="ListParagraph"/>
-        <w:numPr>
-          <w:ilvl w:val="1"/>
-          <w:numId w:val="5"/>
-        </w:numPr>
-        <w:spacing w:after="0" w:line="360" w:lineRule="auto"/>
-        <w:jc w:val="both"/>
-        <w:rPr>
-          <w:rFonts w:ascii="Myriad Pro" w:hAnsi="Myriad Pro" w:cs="Arial"/>
-          <w:color w:val="808080" w:themeColor="background1" w:themeShade="80"/>
-          <w:lang w:val="es-VE"/>
-        </w:rPr>
-      </w:pPr>
-      <w:r>
-        <w:rPr>
-          <w:rFonts w:ascii="Myriad Pro" w:hAnsi="Myriad Pro" w:cs="Arial"/>
-          <w:color w:val="808080" w:themeColor="background1" w:themeShade="80"/>
-          <w:lang w:val="es-VE"/>
-        </w:rPr>
-        <w:t xml:space="preserve">Verificar limite de compra por país </w:t>
-      </w:r>
-    </w:p>
-    <w:p>
-      <w:pPr>
-        <w:pStyle w:val="ListParagraph"/>
-        <w:numPr>
-          <w:ilvl w:val="1"/>
-          <w:numId w:val="5"/>
-        </w:numPr>
-        <w:spacing w:after="0" w:line="360" w:lineRule="auto"/>
-        <w:jc w:val="both"/>
-        <w:rPr>
-          <w:rFonts w:ascii="Myriad Pro" w:hAnsi="Myriad Pro" w:cs="Arial"/>
-          <w:color w:val="808080" w:themeColor="background1" w:themeShade="80"/>
-          <w:shd w:val="clear" w:color="auto" w:fill="FFFF00"/>
-          <w:lang w:val="es-VE"/>
-        </w:rPr>
-      </w:pPr>
-      <w:r>
-        <w:rPr>
-          <w:rFonts w:ascii="Myriad Pro" w:hAnsi="Myriad Pro" w:cs="Arial"/>
-          <w:color w:val="808080" w:themeColor="background1" w:themeShade="80"/>
-          <w:shd w:val="clear" w:color="auto" w:fill="FFFF00"/>
-          <w:lang w:val="es-VE"/>
-        </w:rPr>
-        <w:lastRenderedPageBreak/>
-        <w:t xml:space="preserve">Listar productos a comprar </w:t>
-      </w:r>
-    </w:p>
-    <w:p>
-      <w:pPr>
-        <w:pStyle w:val="ListParagraph"/>
-        <w:numPr>
-          <w:ilvl w:val="1"/>
-          <w:numId w:val="5"/>
-        </w:numPr>
-        <w:spacing w:after="0" w:line="360" w:lineRule="auto"/>
-        <w:jc w:val="both"/>
-        <w:rPr>
-          <w:rFonts w:ascii="Myriad Pro" w:hAnsi="Myriad Pro" w:cs="Arial"/>
-          <w:color w:val="808080" w:themeColor="background1" w:themeShade="80"/>
-          <w:lang w:val="es-VE"/>
-        </w:rPr>
-      </w:pPr>
-      <w:r>
-        <w:rPr>
-          <w:rFonts w:ascii="Myriad Pro" w:hAnsi="Myriad Pro" w:cs="Arial"/>
-          <w:color w:val="808080" w:themeColor="background1" w:themeShade="80"/>
-          <w:lang w:val="es-VE"/>
-        </w:rPr>
-        <w:t>Calculo de costo</w:t>
-      </w:r>
-    </w:p>
-    <w:p>
-      <w:pPr>
-        <w:pStyle w:val="ListParagraph"/>
-        <w:numPr>
-          <w:ilvl w:val="1"/>
-          <w:numId w:val="5"/>
-        </w:numPr>
-        <w:spacing w:after="0" w:line="360" w:lineRule="auto"/>
-        <w:jc w:val="both"/>
-        <w:rPr>
-          <w:rFonts w:ascii="Myriad Pro" w:hAnsi="Myriad Pro" w:cs="Arial"/>
-          <w:color w:val="808080" w:themeColor="background1" w:themeShade="80"/>
-          <w:lang w:val="es-VE"/>
-        </w:rPr>
-      </w:pPr>
-      <w:r>
-        <w:rPr>
-          <w:rFonts w:ascii="Myriad Pro" w:hAnsi="Myriad Pro" w:cs="Arial"/>
-          <w:color w:val="808080" w:themeColor="background1" w:themeShade="80"/>
-          <w:lang w:val="es-VE"/>
-        </w:rPr>
-        <w:t>Validar cliente</w:t>
-      </w:r>
-    </w:p>
-    <w:p>
-      <w:pPr>
-        <w:pStyle w:val="ListParagraph"/>
-        <w:numPr>
-          <w:ilvl w:val="1"/>
-          <w:numId w:val="5"/>
-        </w:numPr>
-        <w:spacing w:after="0" w:line="360" w:lineRule="auto"/>
-        <w:jc w:val="both"/>
-        <w:rPr>
-          <w:rFonts w:ascii="Myriad Pro" w:hAnsi="Myriad Pro" w:cs="Arial"/>
-          <w:color w:val="808080" w:themeColor="background1" w:themeShade="80"/>
-          <w:lang w:val="es-VE"/>
-        </w:rPr>
-      </w:pPr>
-      <w:r>
-        <w:rPr>
-          <w:rFonts w:ascii="Myriad Pro" w:hAnsi="Myriad Pro" w:cs="Arial"/>
-          <w:color w:val="808080" w:themeColor="background1" w:themeShade="80"/>
-          <w:lang w:val="es-VE"/>
-        </w:rPr>
-        <w:t>Proceso de pago</w:t>
-      </w:r>
-    </w:p>
-    <w:p>
-      <w:pPr>
-        <w:pStyle w:val="ListParagraph"/>
-        <w:numPr>
-          <w:ilvl w:val="1"/>
-          <w:numId w:val="5"/>
-        </w:numPr>
-        <w:spacing w:after="0" w:line="360" w:lineRule="auto"/>
-        <w:jc w:val="both"/>
-        <w:rPr>
-          <w:rFonts w:ascii="Myriad Pro" w:hAnsi="Myriad Pro" w:cs="Arial"/>
-          <w:color w:val="808080" w:themeColor="background1" w:themeShade="80"/>
-          <w:lang w:val="es-VE"/>
-        </w:rPr>
-      </w:pPr>
-      <w:r>
-        <w:rPr>
-          <w:rFonts w:ascii="Myriad Pro" w:hAnsi="Myriad Pro" w:cs="Arial"/>
-          <w:color w:val="808080" w:themeColor="background1" w:themeShade="80"/>
-          <w:lang w:val="es-VE"/>
-        </w:rPr>
-        <w:t xml:space="preserve">Generar factura </w:t>
-      </w:r>
-    </w:p>
-    <w:p>
-      <w:pPr>
-        <w:spacing w:after="0" w:line="360" w:lineRule="auto"/>
-        <w:jc w:val="both"/>
-        <w:rPr>
-          <w:rFonts w:ascii="Myriad Pro" w:hAnsi="Myriad Pro" w:cs="Arial"/>
-          <w:b/>
-          <w:color w:val="808080" w:themeColor="background1" w:themeShade="80"/>
-          <w:lang w:val="es-VE"/>
-        </w:rPr>
-      </w:pPr>
-      <w:r>
-        <w:rPr>
-          <w:rFonts w:ascii="Myriad Pro" w:hAnsi="Myriad Pro" w:cs="Arial"/>
-          <w:b/>
-          <w:color w:val="808080" w:themeColor="background1" w:themeShade="80"/>
-          <w:lang w:val="es-VE"/>
-        </w:rPr>
-        <w:t>Administración de tiendas</w:t>
+        <w:t xml:space="preserve">Mostrar la tienda buscada  </w:t>
+      </w:r>
+    </w:p>
+    <w:p>
+      <w:pPr>
+        <w:spacing w:after="0" w:line="360" w:lineRule="auto"/>
+        <w:jc w:val="both"/>
+        <w:rPr>
+          <w:rFonts w:ascii="Myriad Pro" w:hAnsi="Myriad Pro" w:cs="Arial"/>
+          <w:b/>
+          <w:color w:val="808080" w:themeColor="background1" w:themeShade="80"/>
+          <w:lang w:val="es-VE"/>
+        </w:rPr>
+      </w:pPr>
+      <w:r>
+        <w:rPr>
+          <w:rFonts w:ascii="Myriad Pro" w:hAnsi="Myriad Pro" w:cs="Arial"/>
+          <w:b/>
+          <w:color w:val="808080" w:themeColor="background1" w:themeShade="80"/>
+          <w:lang w:val="es-VE"/>
+        </w:rPr>
+        <w:t>Control  de producción</w:t>
       </w:r>
     </w:p>
     <w:p>
@@ -1655,7 +2363,7 @@
           <w:color w:val="808080" w:themeColor="background1" w:themeShade="80"/>
           <w:lang w:val="es-VE"/>
         </w:rPr>
-        <w:t>El sistema llevara el inventario de los productos (compra y venta) de la tienda.</w:t>
+        <w:t>El usuario registrara al sistema la reasignación de un nuevo producto a las líneas de producción.</w:t>
       </w:r>
     </w:p>
     <w:p>
@@ -1679,7 +2387,7 @@
           <w:color w:val="808080" w:themeColor="background1" w:themeShade="80"/>
           <w:lang w:val="es-VE"/>
         </w:rPr>
-        <w:t>El sistema permitirá al cliente comprar un producto si este entra o supera el rango de edades específico del mismo.</w:t>
+        <w:t>El sistema registrara el envió de los pedidos hechos a la compañía que tiene como lineamiento no tardar más de 5 días en enviar un pedido después de que este es recibido en la fábrica.</w:t>
       </w:r>
     </w:p>
     <w:p>
@@ -1703,7 +2411,7 @@
           <w:color w:val="808080" w:themeColor="background1" w:themeShade="80"/>
           <w:lang w:val="es-VE"/>
         </w:rPr>
-        <w:t>El sistema automatizara al comprar un producto, la edad del cliente debe ser igual o superior a la edad recomendada para usar el producto.</w:t>
+        <w:t>El sistema solo registrara el envió de los pedidos a la tienda solo si completos.</w:t>
       </w:r>
     </w:p>
     <w:p>
@@ -1727,7 +2435,7 @@
           <w:color w:val="808080" w:themeColor="background1" w:themeShade="80"/>
           <w:lang w:val="es-VE"/>
         </w:rPr>
-        <w:t>El sistema automatizara que en la venta de las tiendas, estas vendan al precio del catalogo, no puede ser mayor.</w:t>
+        <w:t>El sistema registrara el pago de los pedidos con un 10% de descuento.</w:t>
       </w:r>
     </w:p>
     <w:p>
@@ -1742,146 +2450,7 @@
         <w:rPr>
           <w:rFonts w:ascii="Myriad Pro" w:hAnsi="Myriad Pro" w:cs="Arial"/>
           <w:color w:val="808080" w:themeColor="background1" w:themeShade="80"/>
-          <w:lang w:val="es-VE"/>
-        </w:rPr>
-      </w:pPr>
-      <w:r>
-        <w:rPr>
-          <w:rFonts w:ascii="Myriad Pro" w:hAnsi="Myriad Pro" w:cs="Arial"/>
-          <w:color w:val="808080" w:themeColor="background1" w:themeShade="80"/>
-          <w:lang w:val="es-VE"/>
-        </w:rPr>
-        <w:t>Al momento de generar la factura el usuario deberá registrar en el sistema el tipo de usuario final que va a usar esos artículos, registrando edad y género.</w:t>
-      </w:r>
-    </w:p>
-    <w:p>
-      <w:pPr>
-        <w:spacing w:after="0" w:line="360" w:lineRule="auto"/>
-        <w:jc w:val="both"/>
-        <w:rPr>
-          <w:rFonts w:ascii="Myriad Pro" w:hAnsi="Myriad Pro" w:cs="Arial"/>
-          <w:color w:val="808080" w:themeColor="background1" w:themeShade="80"/>
-          <w:u w:val="single"/>
-          <w:lang w:val="es-VE"/>
-        </w:rPr>
-      </w:pPr>
-      <w:r>
-        <w:rPr>
-          <w:rFonts w:ascii="Myriad Pro" w:hAnsi="Myriad Pro" w:cs="Arial"/>
-          <w:color w:val="808080" w:themeColor="background1" w:themeShade="80"/>
-          <w:lang w:val="es-VE"/>
-        </w:rPr>
-        <w:t>Actividades:</w:t>
-      </w:r>
-    </w:p>
-    <w:p>
-      <w:pPr>
-        <w:pStyle w:val="ListParagraph"/>
-        <w:numPr>
-          <w:ilvl w:val="0"/>
-          <w:numId w:val="2"/>
-        </w:numPr>
-        <w:spacing w:after="0" w:line="360" w:lineRule="auto"/>
-        <w:jc w:val="both"/>
-        <w:rPr>
-          <w:rFonts w:ascii="Myriad Pro" w:hAnsi="Myriad Pro" w:cs="Arial"/>
-          <w:color w:val="808080" w:themeColor="background1" w:themeShade="80"/>
-          <w:lang w:val="es-VE"/>
-        </w:rPr>
-      </w:pPr>
-      <w:r>
-        <w:rPr>
-          <w:rFonts w:ascii="Myriad Pro" w:hAnsi="Myriad Pro" w:cs="Arial"/>
-          <w:color w:val="808080" w:themeColor="background1" w:themeShade="80"/>
-          <w:lang w:val="es-VE"/>
-        </w:rPr>
-        <w:t>Realizar Venta.</w:t>
-      </w:r>
-    </w:p>
-    <w:p>
-      <w:pPr>
-        <w:pStyle w:val="ListParagraph"/>
-        <w:numPr>
-          <w:ilvl w:val="1"/>
-          <w:numId w:val="2"/>
-        </w:numPr>
-        <w:spacing w:after="0" w:line="360" w:lineRule="auto"/>
-        <w:jc w:val="both"/>
-        <w:rPr>
-          <w:rFonts w:ascii="Myriad Pro" w:hAnsi="Myriad Pro" w:cs="Arial"/>
-          <w:color w:val="808080" w:themeColor="background1" w:themeShade="80"/>
-          <w:lang w:val="es-VE"/>
-        </w:rPr>
-      </w:pPr>
-      <w:r>
-        <w:rPr>
-          <w:rFonts w:ascii="Myriad Pro" w:hAnsi="Myriad Pro" w:cs="Arial"/>
-          <w:color w:val="808080" w:themeColor="background1" w:themeShade="80"/>
-          <w:lang w:val="es-VE"/>
-        </w:rPr>
-        <w:t>Validar Cliente</w:t>
-      </w:r>
-    </w:p>
-    <w:p>
-      <w:pPr>
-        <w:pStyle w:val="ListParagraph"/>
-        <w:numPr>
-          <w:ilvl w:val="1"/>
-          <w:numId w:val="2"/>
-        </w:numPr>
-        <w:spacing w:after="0" w:line="360" w:lineRule="auto"/>
-        <w:jc w:val="both"/>
-        <w:rPr>
-          <w:rFonts w:ascii="Myriad Pro" w:hAnsi="Myriad Pro" w:cs="Arial"/>
-          <w:color w:val="808080" w:themeColor="background1" w:themeShade="80"/>
-          <w:lang w:val="es-VE"/>
-        </w:rPr>
-      </w:pPr>
-      <w:r>
-        <w:rPr>
-          <w:rFonts w:ascii="Myriad Pro" w:hAnsi="Myriad Pro" w:cs="Arial"/>
-          <w:color w:val="808080" w:themeColor="background1" w:themeShade="80"/>
-          <w:lang w:val="es-VE"/>
-        </w:rPr>
-        <w:t>Validar Horario de tienda</w:t>
-      </w:r>
-    </w:p>
-    <w:p>
-      <w:pPr>
-        <w:pStyle w:val="ListParagraph"/>
-        <w:numPr>
-          <w:ilvl w:val="1"/>
-          <w:numId w:val="2"/>
-        </w:numPr>
-        <w:spacing w:after="0" w:line="360" w:lineRule="auto"/>
-        <w:jc w:val="both"/>
-        <w:rPr>
-          <w:rFonts w:ascii="Myriad Pro" w:hAnsi="Myriad Pro" w:cs="Arial"/>
-          <w:color w:val="808080" w:themeColor="background1" w:themeShade="80"/>
-          <w:lang w:val="es-VE"/>
-        </w:rPr>
-      </w:pPr>
-      <w:r>
-        <w:rPr>
-          <w:rFonts w:ascii="Myriad Pro" w:hAnsi="Myriad Pro" w:cs="Arial"/>
-          <w:color w:val="808080" w:themeColor="background1" w:themeShade="80"/>
-          <w:lang w:val="es-VE"/>
-        </w:rPr>
-        <w:t>Elegir producto según catalogo y pedidos</w:t>
-      </w:r>
-    </w:p>
-    <w:p>
-      <w:pPr>
-        <w:pStyle w:val="ListParagraph"/>
-        <w:numPr>
-          <w:ilvl w:val="1"/>
-          <w:numId w:val="2"/>
-        </w:numPr>
-        <w:spacing w:after="0" w:line="360" w:lineRule="auto"/>
-        <w:jc w:val="both"/>
-        <w:rPr>
-          <w:rFonts w:ascii="Myriad Pro" w:hAnsi="Myriad Pro" w:cs="Arial"/>
-          <w:color w:val="808080" w:themeColor="background1" w:themeShade="80"/>
+          <w:highlight w:val="green"/>
           <w:shd w:val="clear" w:color="auto" w:fill="FFFF00"/>
           <w:lang w:val="es-VE"/>
         </w:rPr>
@@ -1890,428 +2459,11 @@
         <w:rPr>
           <w:rFonts w:ascii="Myriad Pro" w:hAnsi="Myriad Pro" w:cs="Arial"/>
           <w:color w:val="808080" w:themeColor="background1" w:themeShade="80"/>
+          <w:highlight w:val="green"/>
           <w:shd w:val="clear" w:color="auto" w:fill="FFFF00"/>
           <w:lang w:val="es-VE"/>
         </w:rPr>
-        <w:t xml:space="preserve">Listar los productos a vender </w:t>
-      </w:r>
-    </w:p>
-    <w:p>
-      <w:pPr>
-        <w:pStyle w:val="ListParagraph"/>
-        <w:numPr>
-          <w:ilvl w:val="1"/>
-          <w:numId w:val="2"/>
-        </w:numPr>
-        <w:spacing w:after="0" w:line="360" w:lineRule="auto"/>
-        <w:jc w:val="both"/>
-        <w:rPr>
-          <w:rFonts w:ascii="Myriad Pro" w:hAnsi="Myriad Pro" w:cs="Arial"/>
-          <w:color w:val="808080" w:themeColor="background1" w:themeShade="80"/>
-          <w:lang w:val="es-VE"/>
-        </w:rPr>
-      </w:pPr>
-      <w:r>
-        <w:rPr>
-          <w:rFonts w:ascii="Myriad Pro" w:hAnsi="Myriad Pro" w:cs="Arial"/>
-          <w:color w:val="808080" w:themeColor="background1" w:themeShade="80"/>
-          <w:lang w:val="es-VE"/>
-        </w:rPr>
-        <w:t>Verificar precio de venta</w:t>
-      </w:r>
-    </w:p>
-    <w:p>
-      <w:pPr>
-        <w:pStyle w:val="ListParagraph"/>
-        <w:numPr>
-          <w:ilvl w:val="1"/>
-          <w:numId w:val="2"/>
-        </w:numPr>
-        <w:spacing w:after="0" w:line="360" w:lineRule="auto"/>
-        <w:jc w:val="both"/>
-        <w:rPr>
-          <w:rFonts w:ascii="Myriad Pro" w:hAnsi="Myriad Pro" w:cs="Arial"/>
-          <w:color w:val="808080" w:themeColor="background1" w:themeShade="80"/>
-          <w:lang w:val="es-VE"/>
-        </w:rPr>
-      </w:pPr>
-      <w:r>
-        <w:rPr>
-          <w:rFonts w:ascii="Myriad Pro" w:hAnsi="Myriad Pro" w:cs="Arial"/>
-          <w:color w:val="808080" w:themeColor="background1" w:themeShade="80"/>
-          <w:lang w:val="es-VE"/>
-        </w:rPr>
-        <w:t>Calcular costo y monto</w:t>
-      </w:r>
-    </w:p>
-    <w:p>
-      <w:pPr>
-        <w:pStyle w:val="ListParagraph"/>
-        <w:numPr>
-          <w:ilvl w:val="1"/>
-          <w:numId w:val="2"/>
-        </w:numPr>
-        <w:spacing w:after="0" w:line="360" w:lineRule="auto"/>
-        <w:jc w:val="both"/>
-        <w:rPr>
-          <w:rFonts w:ascii="Myriad Pro" w:hAnsi="Myriad Pro" w:cs="Arial"/>
-          <w:color w:val="808080" w:themeColor="background1" w:themeShade="80"/>
-          <w:lang w:val="es-VE"/>
-        </w:rPr>
-      </w:pPr>
-      <w:r>
-        <w:rPr>
-          <w:rFonts w:ascii="Myriad Pro" w:hAnsi="Myriad Pro" w:cs="Arial"/>
-          <w:color w:val="808080" w:themeColor="background1" w:themeShade="80"/>
-          <w:lang w:val="es-VE"/>
-        </w:rPr>
-        <w:t>Pedir datos del cliente y usuario</w:t>
-      </w:r>
-    </w:p>
-    <w:p>
-      <w:pPr>
-        <w:pStyle w:val="ListParagraph"/>
-        <w:numPr>
-          <w:ilvl w:val="1"/>
-          <w:numId w:val="2"/>
-        </w:numPr>
-        <w:spacing w:after="0" w:line="360" w:lineRule="auto"/>
-        <w:jc w:val="both"/>
-        <w:rPr>
-          <w:rFonts w:ascii="Myriad Pro" w:hAnsi="Myriad Pro" w:cs="Arial"/>
-          <w:color w:val="808080" w:themeColor="background1" w:themeShade="80"/>
-          <w:shd w:val="clear" w:color="auto" w:fill="FFFF00"/>
-          <w:lang w:val="es-VE"/>
-        </w:rPr>
-      </w:pPr>
-      <w:r>
-        <w:rPr>
-          <w:rFonts w:ascii="Myriad Pro" w:hAnsi="Myriad Pro" w:cs="Arial"/>
-          <w:color w:val="808080" w:themeColor="background1" w:themeShade="80"/>
-          <w:shd w:val="clear" w:color="auto" w:fill="FFFF00"/>
-          <w:lang w:val="es-VE"/>
-        </w:rPr>
-        <w:t xml:space="preserve">Mostrar factura </w:t>
-      </w:r>
-    </w:p>
-    <w:p>
-      <w:pPr>
-        <w:pStyle w:val="ListParagraph"/>
-        <w:numPr>
-          <w:ilvl w:val="0"/>
-          <w:numId w:val="2"/>
-        </w:numPr>
-        <w:spacing w:after="0" w:line="360" w:lineRule="auto"/>
-        <w:jc w:val="both"/>
-        <w:rPr>
-          <w:rFonts w:ascii="Myriad Pro" w:hAnsi="Myriad Pro" w:cs="Arial"/>
-          <w:color w:val="808080" w:themeColor="background1" w:themeShade="80"/>
-          <w:lang w:val="es-VE"/>
-        </w:rPr>
-      </w:pPr>
-      <w:r>
-        <w:rPr>
-          <w:rFonts w:ascii="Myriad Pro" w:hAnsi="Myriad Pro" w:cs="Arial"/>
-          <w:color w:val="808080" w:themeColor="background1" w:themeShade="80"/>
-          <w:lang w:val="es-VE"/>
-        </w:rPr>
-        <w:t>Control de inventario</w:t>
-      </w:r>
-    </w:p>
-    <w:p>
-      <w:pPr>
-        <w:pStyle w:val="ListParagraph"/>
-        <w:numPr>
-          <w:ilvl w:val="1"/>
-          <w:numId w:val="2"/>
-        </w:numPr>
-        <w:spacing w:after="0" w:line="360" w:lineRule="auto"/>
-        <w:jc w:val="both"/>
-        <w:rPr>
-          <w:rFonts w:ascii="Myriad Pro" w:hAnsi="Myriad Pro" w:cs="Arial"/>
-          <w:color w:val="808080" w:themeColor="background1" w:themeShade="80"/>
-          <w:lang w:val="es-VE"/>
-        </w:rPr>
-      </w:pPr>
-      <w:r>
-        <w:rPr>
-          <w:rFonts w:ascii="Myriad Pro" w:hAnsi="Myriad Pro" w:cs="Arial"/>
-          <w:color w:val="808080" w:themeColor="background1" w:themeShade="80"/>
-          <w:lang w:val="es-VE"/>
-        </w:rPr>
-        <w:t xml:space="preserve"> Actualizar el inventario con respecto a los productos vendidos</w:t>
-      </w:r>
-    </w:p>
-    <w:p>
-      <w:pPr>
-        <w:pStyle w:val="ListParagraph"/>
-        <w:numPr>
-          <w:ilvl w:val="1"/>
-          <w:numId w:val="2"/>
-        </w:numPr>
-        <w:spacing w:after="0" w:line="360" w:lineRule="auto"/>
-        <w:jc w:val="both"/>
-        <w:rPr>
-          <w:rFonts w:ascii="Myriad Pro" w:hAnsi="Myriad Pro" w:cs="Arial"/>
-          <w:color w:val="808080" w:themeColor="background1" w:themeShade="80"/>
-          <w:lang w:val="es-VE"/>
-        </w:rPr>
-      </w:pPr>
-      <w:r>
-        <w:rPr>
-          <w:rFonts w:ascii="Myriad Pro" w:hAnsi="Myriad Pro" w:cs="Arial"/>
-          <w:color w:val="808080" w:themeColor="background1" w:themeShade="80"/>
-          <w:lang w:val="es-VE"/>
-        </w:rPr>
-        <w:t>Actualizar inventario con la llegada de los productos solicitados</w:t>
-      </w:r>
-    </w:p>
-    <w:p>
-      <w:pPr>
-        <w:pStyle w:val="ListParagraph"/>
-        <w:numPr>
-          <w:ilvl w:val="1"/>
-          <w:numId w:val="2"/>
-        </w:numPr>
-        <w:spacing w:after="0" w:line="360" w:lineRule="auto"/>
-        <w:jc w:val="both"/>
-        <w:rPr>
-          <w:rFonts w:ascii="Myriad Pro" w:hAnsi="Myriad Pro" w:cs="Arial"/>
-          <w:color w:val="808080" w:themeColor="background1" w:themeShade="80"/>
-          <w:shd w:val="clear" w:color="auto" w:fill="FFFF00"/>
-          <w:lang w:val="es-VE"/>
-        </w:rPr>
-      </w:pPr>
-      <w:r>
-        <w:rPr>
-          <w:rFonts w:ascii="Myriad Pro" w:hAnsi="Myriad Pro" w:cs="Arial"/>
-          <w:color w:val="808080" w:themeColor="background1" w:themeShade="80"/>
-          <w:shd w:val="clear" w:color="auto" w:fill="FFFF00"/>
-          <w:lang w:val="es-VE"/>
-        </w:rPr>
-        <w:t xml:space="preserve">Mostrar inventario </w:t>
-      </w:r>
-    </w:p>
-    <w:p>
-      <w:pPr>
-        <w:pStyle w:val="ListParagraph"/>
-        <w:numPr>
-          <w:ilvl w:val="0"/>
-          <w:numId w:val="2"/>
-        </w:numPr>
-        <w:spacing w:after="0" w:line="360" w:lineRule="auto"/>
-        <w:jc w:val="both"/>
-        <w:rPr>
-          <w:rFonts w:ascii="Myriad Pro" w:hAnsi="Myriad Pro" w:cs="Arial"/>
-          <w:color w:val="808080" w:themeColor="background1" w:themeShade="80"/>
-          <w:lang w:val="es-VE"/>
-        </w:rPr>
-      </w:pPr>
-      <w:r>
-        <w:rPr>
-          <w:rFonts w:ascii="Myriad Pro" w:hAnsi="Myriad Pro" w:cs="Arial"/>
-          <w:color w:val="808080" w:themeColor="background1" w:themeShade="80"/>
-          <w:lang w:val="es-VE"/>
-        </w:rPr>
-        <w:t xml:space="preserve">Valoración del producto </w:t>
-      </w:r>
-    </w:p>
-    <w:p>
-      <w:pPr>
-        <w:pStyle w:val="ListParagraph"/>
-        <w:numPr>
-          <w:ilvl w:val="1"/>
-          <w:numId w:val="2"/>
-        </w:numPr>
-        <w:spacing w:after="0" w:line="360" w:lineRule="auto"/>
-        <w:jc w:val="both"/>
-        <w:rPr>
-          <w:rFonts w:ascii="Myriad Pro" w:hAnsi="Myriad Pro" w:cs="Arial"/>
-          <w:color w:val="808080" w:themeColor="background1" w:themeShade="80"/>
-          <w:shd w:val="clear" w:color="auto" w:fill="FFFF00"/>
-          <w:lang w:val="es-VE"/>
-        </w:rPr>
-      </w:pPr>
-      <w:r>
-        <w:rPr>
-          <w:rFonts w:ascii="Myriad Pro" w:hAnsi="Myriad Pro" w:cs="Arial"/>
-          <w:color w:val="808080" w:themeColor="background1" w:themeShade="80"/>
-          <w:shd w:val="clear" w:color="auto" w:fill="FFFF00"/>
-          <w:lang w:val="es-VE"/>
-        </w:rPr>
-        <w:t>Verificar las valoraciones del producto</w:t>
-      </w:r>
-    </w:p>
-    <w:p>
-      <w:pPr>
-        <w:pStyle w:val="ListParagraph"/>
-        <w:numPr>
-          <w:ilvl w:val="1"/>
-          <w:numId w:val="2"/>
-        </w:numPr>
-        <w:spacing w:after="0" w:line="360" w:lineRule="auto"/>
-        <w:jc w:val="both"/>
-        <w:rPr>
-          <w:rFonts w:ascii="Myriad Pro" w:hAnsi="Myriad Pro" w:cs="Arial"/>
-          <w:color w:val="808080" w:themeColor="background1" w:themeShade="80"/>
-          <w:shd w:val="clear" w:color="auto" w:fill="FFFF00"/>
-          <w:lang w:val="es-VE"/>
-        </w:rPr>
-      </w:pPr>
-      <w:r>
-        <w:rPr>
-          <w:rFonts w:ascii="Myriad Pro" w:hAnsi="Myriad Pro" w:cs="Arial"/>
-          <w:color w:val="808080" w:themeColor="background1" w:themeShade="80"/>
-          <w:shd w:val="clear" w:color="auto" w:fill="FFFF00"/>
-          <w:lang w:val="es-VE"/>
-        </w:rPr>
-        <w:t>Generar estadística de las valoraciones del producto</w:t>
-      </w:r>
-    </w:p>
-    <w:p>
-      <w:pPr>
-        <w:pStyle w:val="ListParagraph"/>
-        <w:numPr>
-          <w:ilvl w:val="1"/>
-          <w:numId w:val="2"/>
-        </w:numPr>
-        <w:spacing w:after="0" w:line="360" w:lineRule="auto"/>
-        <w:jc w:val="both"/>
-        <w:rPr>
-          <w:rFonts w:ascii="Myriad Pro" w:hAnsi="Myriad Pro" w:cs="Arial"/>
-          <w:color w:val="808080" w:themeColor="background1" w:themeShade="80"/>
-          <w:shd w:val="clear" w:color="auto" w:fill="FFFF00"/>
-          <w:lang w:val="es-VE"/>
-        </w:rPr>
-      </w:pPr>
-      <w:r>
-        <w:rPr>
-          <w:rFonts w:ascii="Myriad Pro" w:hAnsi="Myriad Pro" w:cs="Arial"/>
-          <w:color w:val="808080" w:themeColor="background1" w:themeShade="80"/>
-          <w:shd w:val="clear" w:color="auto" w:fill="FFFF00"/>
-          <w:lang w:val="es-VE"/>
-        </w:rPr>
-        <w:lastRenderedPageBreak/>
-        <w:t>Mostrar valoraciones posteriores a la entrega del producto.</w:t>
-      </w:r>
-    </w:p>
-    <w:p>
-      <w:pPr>
-        <w:pStyle w:val="ListParagraph"/>
-        <w:numPr>
-          <w:ilvl w:val="0"/>
-          <w:numId w:val="2"/>
-        </w:numPr>
-        <w:spacing w:after="0" w:line="360" w:lineRule="auto"/>
-        <w:jc w:val="both"/>
-        <w:rPr>
-          <w:rFonts w:ascii="Myriad Pro" w:hAnsi="Myriad Pro" w:cs="Arial"/>
-          <w:color w:val="808080" w:themeColor="background1" w:themeShade="80"/>
-          <w:lang w:val="es-VE"/>
-        </w:rPr>
-      </w:pPr>
-      <w:r>
-        <w:rPr>
-          <w:rFonts w:ascii="Myriad Pro" w:hAnsi="Myriad Pro" w:cs="Arial"/>
-          <w:color w:val="808080" w:themeColor="background1" w:themeShade="80"/>
-          <w:lang w:val="es-VE"/>
-        </w:rPr>
-        <w:t>Buscar tienda</w:t>
-      </w:r>
-    </w:p>
-    <w:p>
-      <w:pPr>
-        <w:pStyle w:val="ListParagraph"/>
-        <w:numPr>
-          <w:ilvl w:val="1"/>
-          <w:numId w:val="2"/>
-        </w:numPr>
-        <w:spacing w:after="0" w:line="360" w:lineRule="auto"/>
-        <w:jc w:val="both"/>
-        <w:rPr>
-          <w:rFonts w:ascii="Myriad Pro" w:hAnsi="Myriad Pro" w:cs="Arial"/>
-          <w:color w:val="808080" w:themeColor="background1" w:themeShade="80"/>
-          <w:lang w:val="es-VE"/>
-        </w:rPr>
-      </w:pPr>
-      <w:r>
-        <w:rPr>
-          <w:rFonts w:ascii="Myriad Pro" w:hAnsi="Myriad Pro" w:cs="Arial"/>
-          <w:color w:val="808080" w:themeColor="background1" w:themeShade="80"/>
-          <w:lang w:val="es-VE"/>
-        </w:rPr>
-        <w:t>Verificar parámetro de búsqueda</w:t>
-      </w:r>
-    </w:p>
-    <w:p>
-      <w:pPr>
-        <w:pStyle w:val="ListParagraph"/>
-        <w:numPr>
-          <w:ilvl w:val="1"/>
-          <w:numId w:val="2"/>
-        </w:numPr>
-        <w:spacing w:after="0" w:line="360" w:lineRule="auto"/>
-        <w:jc w:val="both"/>
-        <w:rPr>
-          <w:rFonts w:ascii="Myriad Pro" w:hAnsi="Myriad Pro" w:cs="Arial"/>
-          <w:color w:val="808080" w:themeColor="background1" w:themeShade="80"/>
-          <w:lang w:val="es-VE"/>
-        </w:rPr>
-      </w:pPr>
-      <w:r>
-        <w:rPr>
-          <w:rFonts w:ascii="Myriad Pro" w:hAnsi="Myriad Pro" w:cs="Arial"/>
-          <w:color w:val="808080" w:themeColor="background1" w:themeShade="80"/>
-          <w:lang w:val="es-VE"/>
-        </w:rPr>
-        <w:t xml:space="preserve">Buscar tienda más cercana </w:t>
-      </w:r>
-    </w:p>
-    <w:p>
-      <w:pPr>
-        <w:pStyle w:val="ListParagraph"/>
-        <w:numPr>
-          <w:ilvl w:val="1"/>
-          <w:numId w:val="2"/>
-        </w:numPr>
-        <w:spacing w:after="0" w:line="360" w:lineRule="auto"/>
-        <w:jc w:val="both"/>
-        <w:rPr>
-          <w:rFonts w:ascii="Myriad Pro" w:hAnsi="Myriad Pro" w:cs="Arial"/>
-          <w:color w:val="808080" w:themeColor="background1" w:themeShade="80"/>
-          <w:shd w:val="clear" w:color="auto" w:fill="FFFF00"/>
-          <w:lang w:val="es-VE"/>
-        </w:rPr>
-      </w:pPr>
-      <w:r>
-        <w:rPr>
-          <w:rFonts w:ascii="Myriad Pro" w:hAnsi="Myriad Pro" w:cs="Arial"/>
-          <w:color w:val="808080" w:themeColor="background1" w:themeShade="80"/>
-          <w:shd w:val="clear" w:color="auto" w:fill="FFFF00"/>
-          <w:lang w:val="es-VE"/>
-        </w:rPr>
-        <w:t xml:space="preserve">Mostrar la tienda buscada  </w:t>
-      </w:r>
-    </w:p>
-    <w:p>
-      <w:pPr>
-        <w:spacing w:after="0" w:line="360" w:lineRule="auto"/>
-        <w:jc w:val="both"/>
-        <w:rPr>
-          <w:rFonts w:ascii="Myriad Pro" w:hAnsi="Myriad Pro" w:cs="Arial"/>
-          <w:b/>
-          <w:color w:val="808080" w:themeColor="background1" w:themeShade="80"/>
-          <w:lang w:val="es-VE"/>
-        </w:rPr>
-      </w:pPr>
-      <w:r>
-        <w:rPr>
-          <w:rFonts w:ascii="Myriad Pro" w:hAnsi="Myriad Pro" w:cs="Arial"/>
-          <w:b/>
-          <w:color w:val="808080" w:themeColor="background1" w:themeShade="80"/>
-          <w:lang w:val="es-VE"/>
-        </w:rPr>
-        <w:t>Control  de producción</w:t>
+        <w:t xml:space="preserve">El usuario registrara en el sistema la eficiencia de las fabricas para la administración de los pedido </w:t>
       </w:r>
     </w:p>
     <w:p>
@@ -2326,16 +2478,243 @@
         <w:rPr>
           <w:rFonts w:ascii="Myriad Pro" w:hAnsi="Myriad Pro" w:cs="Arial"/>
           <w:color w:val="808080" w:themeColor="background1" w:themeShade="80"/>
-          <w:lang w:val="es-VE"/>
-        </w:rPr>
-      </w:pPr>
-      <w:r>
-        <w:rPr>
-          <w:rFonts w:ascii="Myriad Pro" w:hAnsi="Myriad Pro" w:cs="Arial"/>
-          <w:color w:val="808080" w:themeColor="background1" w:themeShade="80"/>
-          <w:lang w:val="es-VE"/>
-        </w:rPr>
-        <w:t>El usuario registrara al sistema la reasignación de un nuevo producto a las líneas de producción.</w:t>
+          <w:highlight w:val="green"/>
+          <w:shd w:val="clear" w:color="auto" w:fill="FFFF00"/>
+          <w:lang w:val="es-VE"/>
+        </w:rPr>
+      </w:pPr>
+      <w:r>
+        <w:rPr>
+          <w:rFonts w:ascii="Myriad Pro" w:hAnsi="Myriad Pro" w:cs="Arial"/>
+          <w:color w:val="808080" w:themeColor="background1" w:themeShade="80"/>
+          <w:highlight w:val="green"/>
+          <w:shd w:val="clear" w:color="auto" w:fill="FFFF00"/>
+          <w:lang w:val="es-VE"/>
+        </w:rPr>
+        <w:t>El sistema permitirá que se responda a los pedidos si se cuenta con la información de la eficiencia.</w:t>
+      </w:r>
+    </w:p>
+    <w:p>
+      <w:pPr>
+        <w:spacing w:after="0" w:line="360" w:lineRule="auto"/>
+        <w:jc w:val="both"/>
+        <w:rPr>
+          <w:rFonts w:ascii="Myriad Pro" w:hAnsi="Myriad Pro" w:cs="Arial"/>
+          <w:color w:val="808080" w:themeColor="background1" w:themeShade="80"/>
+          <w:u w:val="single"/>
+          <w:lang w:val="es-VE"/>
+        </w:rPr>
+      </w:pPr>
+      <w:r>
+        <w:rPr>
+          <w:rFonts w:ascii="Myriad Pro" w:hAnsi="Myriad Pro" w:cs="Arial"/>
+          <w:color w:val="808080" w:themeColor="background1" w:themeShade="80"/>
+          <w:u w:val="single"/>
+          <w:lang w:val="es-VE"/>
+        </w:rPr>
+        <w:t>Actividades:</w:t>
+      </w:r>
+    </w:p>
+    <w:p>
+      <w:pPr>
+        <w:pStyle w:val="ListParagraph"/>
+        <w:numPr>
+          <w:ilvl w:val="0"/>
+          <w:numId w:val="3"/>
+        </w:numPr>
+        <w:spacing w:after="0" w:line="360" w:lineRule="auto"/>
+        <w:jc w:val="both"/>
+        <w:rPr>
+          <w:rFonts w:ascii="Myriad Pro" w:hAnsi="Myriad Pro" w:cs="Arial"/>
+          <w:color w:val="808080" w:themeColor="background1" w:themeShade="80"/>
+          <w:lang w:val="es-VE"/>
+        </w:rPr>
+      </w:pPr>
+      <w:r>
+        <w:rPr>
+          <w:rFonts w:ascii="Myriad Pro" w:hAnsi="Myriad Pro" w:cs="Arial"/>
+          <w:color w:val="808080" w:themeColor="background1" w:themeShade="80"/>
+          <w:lang w:val="es-VE"/>
+        </w:rPr>
+        <w:t>Administrar pedidos</w:t>
+      </w:r>
+    </w:p>
+    <w:p>
+      <w:pPr>
+        <w:pStyle w:val="ListParagraph"/>
+        <w:numPr>
+          <w:ilvl w:val="1"/>
+          <w:numId w:val="3"/>
+        </w:numPr>
+        <w:spacing w:after="0" w:line="360" w:lineRule="auto"/>
+        <w:jc w:val="both"/>
+        <w:rPr>
+          <w:rFonts w:ascii="Myriad Pro" w:hAnsi="Myriad Pro" w:cs="Arial"/>
+          <w:color w:val="808080" w:themeColor="background1" w:themeShade="80"/>
+          <w:lang w:val="es-VE"/>
+        </w:rPr>
+      </w:pPr>
+      <w:r>
+        <w:rPr>
+          <w:rFonts w:ascii="Myriad Pro" w:hAnsi="Myriad Pro" w:cs="Arial"/>
+          <w:color w:val="808080" w:themeColor="background1" w:themeShade="80"/>
+          <w:lang w:val="es-VE"/>
+        </w:rPr>
+        <w:t xml:space="preserve">Verificar información de eficiencia </w:t>
+      </w:r>
+    </w:p>
+    <w:p>
+      <w:pPr>
+        <w:pStyle w:val="ListParagraph"/>
+        <w:numPr>
+          <w:ilvl w:val="1"/>
+          <w:numId w:val="3"/>
+        </w:numPr>
+        <w:spacing w:after="0" w:line="360" w:lineRule="auto"/>
+        <w:jc w:val="both"/>
+        <w:rPr>
+          <w:rFonts w:ascii="Myriad Pro" w:hAnsi="Myriad Pro" w:cs="Arial"/>
+          <w:color w:val="808080" w:themeColor="background1" w:themeShade="80"/>
+          <w:lang w:val="es-VE"/>
+        </w:rPr>
+      </w:pPr>
+      <w:r>
+        <w:rPr>
+          <w:rFonts w:ascii="Myriad Pro" w:hAnsi="Myriad Pro" w:cs="Arial"/>
+          <w:color w:val="808080" w:themeColor="background1" w:themeShade="80"/>
+          <w:lang w:val="es-VE"/>
+        </w:rPr>
+        <w:t xml:space="preserve">Verificar fecha  de pedido con fecha actual </w:t>
+      </w:r>
+    </w:p>
+    <w:p>
+      <w:pPr>
+        <w:pStyle w:val="ListParagraph"/>
+        <w:numPr>
+          <w:ilvl w:val="1"/>
+          <w:numId w:val="3"/>
+        </w:numPr>
+        <w:spacing w:after="0" w:line="360" w:lineRule="auto"/>
+        <w:jc w:val="both"/>
+        <w:rPr>
+          <w:rFonts w:ascii="Myriad Pro" w:hAnsi="Myriad Pro" w:cs="Arial"/>
+          <w:color w:val="808080" w:themeColor="background1" w:themeShade="80"/>
+          <w:lang w:val="es-VE"/>
+        </w:rPr>
+      </w:pPr>
+      <w:r>
+        <w:rPr>
+          <w:rFonts w:ascii="Myriad Pro" w:hAnsi="Myriad Pro" w:cs="Arial"/>
+          <w:color w:val="808080" w:themeColor="background1" w:themeShade="80"/>
+          <w:lang w:val="es-VE"/>
+        </w:rPr>
+        <w:t>Verificar status del pedido en la fábrica.</w:t>
+      </w:r>
+    </w:p>
+    <w:p>
+      <w:pPr>
+        <w:pStyle w:val="ListParagraph"/>
+        <w:numPr>
+          <w:ilvl w:val="1"/>
+          <w:numId w:val="3"/>
+        </w:numPr>
+        <w:spacing w:after="0" w:line="360" w:lineRule="auto"/>
+        <w:jc w:val="both"/>
+        <w:rPr>
+          <w:rFonts w:ascii="Myriad Pro" w:hAnsi="Myriad Pro" w:cs="Arial"/>
+          <w:color w:val="808080" w:themeColor="background1" w:themeShade="80"/>
+          <w:lang w:val="es-VE"/>
+        </w:rPr>
+      </w:pPr>
+      <w:r>
+        <w:rPr>
+          <w:rFonts w:ascii="Myriad Pro" w:hAnsi="Myriad Pro" w:cs="Arial"/>
+          <w:color w:val="808080" w:themeColor="background1" w:themeShade="80"/>
+          <w:lang w:val="es-VE"/>
+        </w:rPr>
+        <w:t>Calcular el 10% de descuento al producto</w:t>
+      </w:r>
+    </w:p>
+    <w:p>
+      <w:pPr>
+        <w:pStyle w:val="ListParagraph"/>
+        <w:numPr>
+          <w:ilvl w:val="1"/>
+          <w:numId w:val="3"/>
+        </w:numPr>
+        <w:spacing w:after="0" w:line="360" w:lineRule="auto"/>
+        <w:jc w:val="both"/>
+        <w:rPr>
+          <w:rFonts w:ascii="Myriad Pro" w:hAnsi="Myriad Pro" w:cs="Arial"/>
+          <w:color w:val="808080" w:themeColor="background1" w:themeShade="80"/>
+          <w:lang w:val="es-VE"/>
+        </w:rPr>
+      </w:pPr>
+      <w:r>
+        <w:rPr>
+          <w:rFonts w:ascii="Myriad Pro" w:hAnsi="Myriad Pro" w:cs="Arial"/>
+          <w:color w:val="808080" w:themeColor="background1" w:themeShade="80"/>
+          <w:lang w:val="es-VE"/>
+        </w:rPr>
+        <w:t xml:space="preserve">Calcular costo final </w:t>
+      </w:r>
+    </w:p>
+    <w:p>
+      <w:pPr>
+        <w:pStyle w:val="ListParagraph"/>
+        <w:numPr>
+          <w:ilvl w:val="1"/>
+          <w:numId w:val="3"/>
+        </w:numPr>
+        <w:spacing w:after="0" w:line="360" w:lineRule="auto"/>
+        <w:jc w:val="both"/>
+        <w:rPr>
+          <w:rFonts w:ascii="Myriad Pro" w:hAnsi="Myriad Pro" w:cs="Arial"/>
+          <w:color w:val="808080" w:themeColor="background1" w:themeShade="80"/>
+          <w:lang w:val="es-VE"/>
+        </w:rPr>
+      </w:pPr>
+      <w:r>
+        <w:rPr>
+          <w:rFonts w:ascii="Myriad Pro" w:hAnsi="Myriad Pro" w:cs="Arial"/>
+          <w:color w:val="808080" w:themeColor="background1" w:themeShade="80"/>
+          <w:lang w:val="es-VE"/>
+        </w:rPr>
+        <w:t xml:space="preserve">Generar factura </w:t>
+      </w:r>
+    </w:p>
+    <w:p>
+      <w:pPr>
+        <w:spacing w:after="0" w:line="360" w:lineRule="auto"/>
+        <w:jc w:val="both"/>
+        <w:rPr>
+          <w:rFonts w:ascii="Myriad Pro" w:hAnsi="Myriad Pro" w:cs="Arial"/>
+          <w:b/>
+          <w:color w:val="808080" w:themeColor="background1" w:themeShade="80"/>
+          <w:u w:val="single"/>
+          <w:lang w:val="es-VE"/>
+        </w:rPr>
+      </w:pPr>
+    </w:p>
+    <w:p>
+      <w:pPr>
+        <w:spacing w:after="0" w:line="360" w:lineRule="auto"/>
+        <w:jc w:val="both"/>
+        <w:rPr>
+          <w:rFonts w:ascii="Myriad Pro" w:hAnsi="Myriad Pro" w:cs="Arial"/>
+          <w:b/>
+          <w:color w:val="808080" w:themeColor="background1" w:themeShade="80"/>
+          <w:lang w:val="es-VE"/>
+        </w:rPr>
+      </w:pPr>
+      <w:r>
+        <w:rPr>
+          <w:rFonts w:ascii="Myriad Pro" w:hAnsi="Myriad Pro" w:cs="Arial"/>
+          <w:b/>
+          <w:color w:val="808080" w:themeColor="background1" w:themeShade="80"/>
+          <w:lang w:val="es-VE"/>
+        </w:rPr>
+        <w:t>Reportes:</w:t>
       </w:r>
     </w:p>
     <w:p>
@@ -2350,16 +2729,20 @@
         <w:rPr>
           <w:rFonts w:ascii="Myriad Pro" w:hAnsi="Myriad Pro" w:cs="Arial"/>
           <w:color w:val="808080" w:themeColor="background1" w:themeShade="80"/>
-          <w:lang w:val="es-VE"/>
-        </w:rPr>
-      </w:pPr>
-      <w:r>
-        <w:rPr>
-          <w:rFonts w:ascii="Myriad Pro" w:hAnsi="Myriad Pro" w:cs="Arial"/>
-          <w:color w:val="808080" w:themeColor="background1" w:themeShade="80"/>
-          <w:lang w:val="es-VE"/>
-        </w:rPr>
-        <w:t>El sistema registrara el envió de los pedidos hechos a la compañía que tiene como lineamiento no tardar más de 5 días en enviar un pedido después de que este es recibido en la fábrica.</w:t>
+          <w:highlight w:val="green"/>
+          <w:shd w:val="clear" w:color="auto" w:fill="FFFF00"/>
+          <w:lang w:val="es-VE"/>
+        </w:rPr>
+      </w:pPr>
+      <w:r>
+        <w:rPr>
+          <w:rFonts w:ascii="Myriad Pro" w:hAnsi="Myriad Pro" w:cs="Arial"/>
+          <w:color w:val="808080" w:themeColor="background1" w:themeShade="80"/>
+          <w:highlight w:val="green"/>
+          <w:shd w:val="clear" w:color="auto" w:fill="FFFF00"/>
+          <w:lang w:val="es-VE"/>
+        </w:rPr>
+        <w:t>Generar para cada tienda se debe tener dirección, horarios y foto.</w:t>
       </w:r>
     </w:p>
     <w:p>
@@ -2374,16 +2757,20 @@
         <w:rPr>
           <w:rFonts w:ascii="Myriad Pro" w:hAnsi="Myriad Pro" w:cs="Arial"/>
           <w:color w:val="808080" w:themeColor="background1" w:themeShade="80"/>
-          <w:lang w:val="es-VE"/>
-        </w:rPr>
-      </w:pPr>
-      <w:r>
-        <w:rPr>
-          <w:rFonts w:ascii="Myriad Pro" w:hAnsi="Myriad Pro" w:cs="Arial"/>
-          <w:color w:val="808080" w:themeColor="background1" w:themeShade="80"/>
-          <w:lang w:val="es-VE"/>
-        </w:rPr>
-        <w:t>El sistema solo registrara el envió de los pedidos a la tienda solo si completos.</w:t>
+          <w:highlight w:val="green"/>
+          <w:shd w:val="clear" w:color="auto" w:fill="FFFF00"/>
+          <w:lang w:val="es-VE"/>
+        </w:rPr>
+      </w:pPr>
+      <w:r>
+        <w:rPr>
+          <w:rFonts w:ascii="Myriad Pro" w:hAnsi="Myriad Pro" w:cs="Arial"/>
+          <w:color w:val="808080" w:themeColor="background1" w:themeShade="80"/>
+          <w:highlight w:val="green"/>
+          <w:shd w:val="clear" w:color="auto" w:fill="FFFF00"/>
+          <w:lang w:val="es-VE"/>
+        </w:rPr>
+        <w:t>Generar la factura de compra con los datos respectivos.</w:t>
       </w:r>
     </w:p>
     <w:p>
@@ -2397,17 +2784,18 @@
         <w:jc w:val="both"/>
         <w:rPr>
           <w:rFonts w:ascii="Myriad Pro" w:hAnsi="Myriad Pro" w:cs="Arial"/>
-          <w:color w:val="808080" w:themeColor="background1" w:themeShade="80"/>
-          <w:lang w:val="es-VE"/>
-        </w:rPr>
-      </w:pPr>
-      <w:r>
-        <w:rPr>
-          <w:rFonts w:ascii="Myriad Pro" w:hAnsi="Myriad Pro" w:cs="Arial"/>
-          <w:color w:val="808080" w:themeColor="background1" w:themeShade="80"/>
-          <w:lang w:val="es-VE"/>
-        </w:rPr>
-        <w:t>El sistema registrara el pago de los pedidos con un 10% de descuento.</w:t>
+          <w:b/>
+          <w:color w:val="808080" w:themeColor="background1" w:themeShade="80"/>
+          <w:lang w:val="es-VE"/>
+        </w:rPr>
+      </w:pPr>
+      <w:r>
+        <w:rPr>
+          <w:rFonts w:ascii="Myriad Pro" w:hAnsi="Myriad Pro" w:cs="Arial"/>
+          <w:color w:val="808080" w:themeColor="background1" w:themeShade="80"/>
+          <w:lang w:val="es-VE"/>
+        </w:rPr>
+        <w:t>Generar las tiendas con más ventas por año (en euros).</w:t>
       </w:r>
     </w:p>
     <w:p>
@@ -2421,19 +2809,18 @@
         <w:jc w:val="both"/>
         <w:rPr>
           <w:rFonts w:ascii="Myriad Pro" w:hAnsi="Myriad Pro" w:cs="Arial"/>
-          <w:color w:val="808080" w:themeColor="background1" w:themeShade="80"/>
-          <w:shd w:val="clear" w:color="auto" w:fill="FFFF00"/>
-          <w:lang w:val="es-VE"/>
-        </w:rPr>
-      </w:pPr>
-      <w:r>
-        <w:rPr>
-          <w:rFonts w:ascii="Myriad Pro" w:hAnsi="Myriad Pro" w:cs="Arial"/>
-          <w:color w:val="808080" w:themeColor="background1" w:themeShade="80"/>
-          <w:shd w:val="clear" w:color="auto" w:fill="FFFF00"/>
-          <w:lang w:val="es-VE"/>
-        </w:rPr>
-        <w:t xml:space="preserve">El usuario registrara en el sistema la eficiencia de las fabricas para la administración de los pedido </w:t>
+          <w:b/>
+          <w:color w:val="808080" w:themeColor="background1" w:themeShade="80"/>
+          <w:lang w:val="es-VE"/>
+        </w:rPr>
+      </w:pPr>
+      <w:r>
+        <w:rPr>
+          <w:rFonts w:ascii="Myriad Pro" w:hAnsi="Myriad Pro" w:cs="Arial"/>
+          <w:color w:val="808080" w:themeColor="background1" w:themeShade="80"/>
+          <w:lang w:val="es-VE"/>
+        </w:rPr>
+        <w:t>Generar la distribución de temas por país.</w:t>
       </w:r>
     </w:p>
     <w:p>
@@ -2447,242 +2834,18 @@
         <w:jc w:val="both"/>
         <w:rPr>
           <w:rFonts w:ascii="Myriad Pro" w:hAnsi="Myriad Pro" w:cs="Arial"/>
-          <w:color w:val="808080" w:themeColor="background1" w:themeShade="80"/>
-          <w:shd w:val="clear" w:color="auto" w:fill="FFFF00"/>
-          <w:lang w:val="es-VE"/>
-        </w:rPr>
-      </w:pPr>
-      <w:r>
-        <w:rPr>
-          <w:rFonts w:ascii="Myriad Pro" w:hAnsi="Myriad Pro" w:cs="Arial"/>
-          <w:color w:val="808080" w:themeColor="background1" w:themeShade="80"/>
-          <w:shd w:val="clear" w:color="auto" w:fill="FFFF00"/>
-          <w:lang w:val="es-VE"/>
-        </w:rPr>
-        <w:t>El sistema permitirá que se responda a los pedidos si se cuenta con la información de la eficiencia.</w:t>
-      </w:r>
-    </w:p>
-    <w:p>
-      <w:pPr>
-        <w:spacing w:after="0" w:line="360" w:lineRule="auto"/>
-        <w:jc w:val="both"/>
-        <w:rPr>
-          <w:rFonts w:ascii="Myriad Pro" w:hAnsi="Myriad Pro" w:cs="Arial"/>
-          <w:color w:val="808080" w:themeColor="background1" w:themeShade="80"/>
-          <w:u w:val="single"/>
-          <w:lang w:val="es-VE"/>
-        </w:rPr>
-      </w:pPr>
-      <w:r>
-        <w:rPr>
-          <w:rFonts w:ascii="Myriad Pro" w:hAnsi="Myriad Pro" w:cs="Arial"/>
-          <w:color w:val="808080" w:themeColor="background1" w:themeShade="80"/>
-          <w:u w:val="single"/>
-          <w:lang w:val="es-VE"/>
-        </w:rPr>
-        <w:t>Actividades:</w:t>
-      </w:r>
-    </w:p>
-    <w:p>
-      <w:pPr>
-        <w:pStyle w:val="ListParagraph"/>
-        <w:numPr>
-          <w:ilvl w:val="0"/>
-          <w:numId w:val="3"/>
-        </w:numPr>
-        <w:spacing w:after="0" w:line="360" w:lineRule="auto"/>
-        <w:jc w:val="both"/>
-        <w:rPr>
-          <w:rFonts w:ascii="Myriad Pro" w:hAnsi="Myriad Pro" w:cs="Arial"/>
-          <w:color w:val="808080" w:themeColor="background1" w:themeShade="80"/>
-          <w:lang w:val="es-VE"/>
-        </w:rPr>
-      </w:pPr>
-      <w:r>
-        <w:rPr>
-          <w:rFonts w:ascii="Myriad Pro" w:hAnsi="Myriad Pro" w:cs="Arial"/>
-          <w:color w:val="808080" w:themeColor="background1" w:themeShade="80"/>
-          <w:lang w:val="es-VE"/>
-        </w:rPr>
-        <w:t>Administrar pedidos</w:t>
-      </w:r>
-    </w:p>
-    <w:p>
-      <w:pPr>
-        <w:pStyle w:val="ListParagraph"/>
-        <w:numPr>
-          <w:ilvl w:val="1"/>
-          <w:numId w:val="3"/>
-        </w:numPr>
-        <w:spacing w:after="0" w:line="360" w:lineRule="auto"/>
-        <w:jc w:val="both"/>
-        <w:rPr>
-          <w:rFonts w:ascii="Myriad Pro" w:hAnsi="Myriad Pro" w:cs="Arial"/>
-          <w:color w:val="808080" w:themeColor="background1" w:themeShade="80"/>
-          <w:lang w:val="es-VE"/>
-        </w:rPr>
-      </w:pPr>
-      <w:r>
-        <w:rPr>
-          <w:rFonts w:ascii="Myriad Pro" w:hAnsi="Myriad Pro" w:cs="Arial"/>
-          <w:color w:val="808080" w:themeColor="background1" w:themeShade="80"/>
-          <w:lang w:val="es-VE"/>
-        </w:rPr>
-        <w:t xml:space="preserve">Verificar información de eficiencia </w:t>
-      </w:r>
-    </w:p>
-    <w:p>
-      <w:pPr>
-        <w:pStyle w:val="ListParagraph"/>
-        <w:numPr>
-          <w:ilvl w:val="1"/>
-          <w:numId w:val="3"/>
-        </w:numPr>
-        <w:spacing w:after="0" w:line="360" w:lineRule="auto"/>
-        <w:jc w:val="both"/>
-        <w:rPr>
-          <w:rFonts w:ascii="Myriad Pro" w:hAnsi="Myriad Pro" w:cs="Arial"/>
-          <w:color w:val="808080" w:themeColor="background1" w:themeShade="80"/>
-          <w:lang w:val="es-VE"/>
-        </w:rPr>
-      </w:pPr>
-      <w:r>
-        <w:rPr>
-          <w:rFonts w:ascii="Myriad Pro" w:hAnsi="Myriad Pro" w:cs="Arial"/>
-          <w:color w:val="808080" w:themeColor="background1" w:themeShade="80"/>
-          <w:lang w:val="es-VE"/>
-        </w:rPr>
-        <w:t xml:space="preserve">Verificar fecha  de pedido con fecha actual </w:t>
-      </w:r>
-    </w:p>
-    <w:p>
-      <w:pPr>
-        <w:pStyle w:val="ListParagraph"/>
-        <w:numPr>
-          <w:ilvl w:val="1"/>
-          <w:numId w:val="3"/>
-        </w:numPr>
-        <w:spacing w:after="0" w:line="360" w:lineRule="auto"/>
-        <w:jc w:val="both"/>
-        <w:rPr>
-          <w:rFonts w:ascii="Myriad Pro" w:hAnsi="Myriad Pro" w:cs="Arial"/>
-          <w:color w:val="808080" w:themeColor="background1" w:themeShade="80"/>
-          <w:lang w:val="es-VE"/>
-        </w:rPr>
-      </w:pPr>
-      <w:r>
-        <w:rPr>
-          <w:rFonts w:ascii="Myriad Pro" w:hAnsi="Myriad Pro" w:cs="Arial"/>
-          <w:color w:val="808080" w:themeColor="background1" w:themeShade="80"/>
-          <w:lang w:val="es-VE"/>
-        </w:rPr>
-        <w:t>Verificar status del pedido en la fábrica.</w:t>
-      </w:r>
-    </w:p>
-    <w:p>
-      <w:pPr>
-        <w:pStyle w:val="ListParagraph"/>
-        <w:numPr>
-          <w:ilvl w:val="1"/>
-          <w:numId w:val="3"/>
-        </w:numPr>
-        <w:spacing w:after="0" w:line="360" w:lineRule="auto"/>
-        <w:jc w:val="both"/>
-        <w:rPr>
-          <w:rFonts w:ascii="Myriad Pro" w:hAnsi="Myriad Pro" w:cs="Arial"/>
-          <w:color w:val="808080" w:themeColor="background1" w:themeShade="80"/>
-          <w:lang w:val="es-VE"/>
-        </w:rPr>
-      </w:pPr>
-      <w:r>
-        <w:rPr>
-          <w:rFonts w:ascii="Myriad Pro" w:hAnsi="Myriad Pro" w:cs="Arial"/>
-          <w:color w:val="808080" w:themeColor="background1" w:themeShade="80"/>
-          <w:lang w:val="es-VE"/>
-        </w:rPr>
-        <w:t>Calcular el 10% de descuento al producto</w:t>
-      </w:r>
-    </w:p>
-    <w:p>
-      <w:pPr>
-        <w:pStyle w:val="ListParagraph"/>
-        <w:numPr>
-          <w:ilvl w:val="1"/>
-          <w:numId w:val="3"/>
-        </w:numPr>
-        <w:spacing w:after="0" w:line="360" w:lineRule="auto"/>
-        <w:jc w:val="both"/>
-        <w:rPr>
-          <w:rFonts w:ascii="Myriad Pro" w:hAnsi="Myriad Pro" w:cs="Arial"/>
-          <w:color w:val="808080" w:themeColor="background1" w:themeShade="80"/>
-          <w:lang w:val="es-VE"/>
-        </w:rPr>
-      </w:pPr>
-      <w:r>
-        <w:rPr>
-          <w:rFonts w:ascii="Myriad Pro" w:hAnsi="Myriad Pro" w:cs="Arial"/>
-          <w:color w:val="808080" w:themeColor="background1" w:themeShade="80"/>
-          <w:lang w:val="es-VE"/>
-        </w:rPr>
-        <w:t xml:space="preserve">Calcular costo final </w:t>
-      </w:r>
-    </w:p>
-    <w:p>
-      <w:pPr>
-        <w:pStyle w:val="ListParagraph"/>
-        <w:numPr>
-          <w:ilvl w:val="1"/>
-          <w:numId w:val="3"/>
-        </w:numPr>
-        <w:spacing w:after="0" w:line="360" w:lineRule="auto"/>
-        <w:jc w:val="both"/>
-        <w:rPr>
-          <w:rFonts w:ascii="Myriad Pro" w:hAnsi="Myriad Pro" w:cs="Arial"/>
-          <w:color w:val="808080" w:themeColor="background1" w:themeShade="80"/>
-          <w:lang w:val="es-VE"/>
-        </w:rPr>
-      </w:pPr>
-      <w:r>
-        <w:rPr>
-          <w:rFonts w:ascii="Myriad Pro" w:hAnsi="Myriad Pro" w:cs="Arial"/>
-          <w:color w:val="808080" w:themeColor="background1" w:themeShade="80"/>
-          <w:lang w:val="es-VE"/>
-        </w:rPr>
-        <w:t xml:space="preserve">Generar factura </w:t>
-      </w:r>
-    </w:p>
-    <w:p>
-      <w:pPr>
-        <w:spacing w:after="0" w:line="360" w:lineRule="auto"/>
-        <w:jc w:val="both"/>
-        <w:rPr>
-          <w:rFonts w:ascii="Myriad Pro" w:hAnsi="Myriad Pro" w:cs="Arial"/>
-          <w:b/>
-          <w:color w:val="808080" w:themeColor="background1" w:themeShade="80"/>
-          <w:u w:val="single"/>
-          <w:lang w:val="es-VE"/>
-        </w:rPr>
-      </w:pPr>
-    </w:p>
-    <w:p>
-      <w:pPr>
-        <w:spacing w:after="0" w:line="360" w:lineRule="auto"/>
-        <w:jc w:val="both"/>
-        <w:rPr>
-          <w:rFonts w:ascii="Myriad Pro" w:hAnsi="Myriad Pro" w:cs="Arial"/>
-          <w:b/>
-          <w:color w:val="808080" w:themeColor="background1" w:themeShade="80"/>
-          <w:lang w:val="es-VE"/>
-        </w:rPr>
-      </w:pPr>
-      <w:r>
-        <w:rPr>
-          <w:rFonts w:ascii="Myriad Pro" w:hAnsi="Myriad Pro" w:cs="Arial"/>
-          <w:b/>
-          <w:color w:val="808080" w:themeColor="background1" w:themeShade="80"/>
-          <w:lang w:val="es-VE"/>
-        </w:rPr>
-        <w:t>Reportes:</w:t>
+          <w:b/>
+          <w:color w:val="808080" w:themeColor="background1" w:themeShade="80"/>
+          <w:lang w:val="es-VE"/>
+        </w:rPr>
+      </w:pPr>
+      <w:r>
+        <w:rPr>
+          <w:rFonts w:ascii="Myriad Pro" w:hAnsi="Myriad Pro" w:cs="Arial"/>
+          <w:color w:val="808080" w:themeColor="background1" w:themeShade="80"/>
+          <w:lang w:val="es-VE"/>
+        </w:rPr>
+        <w:t>Generar temas preferidos por género.</w:t>
       </w:r>
     </w:p>
     <w:p>
@@ -2697,6 +2860,7 @@
         <w:rPr>
           <w:rFonts w:ascii="Myriad Pro" w:hAnsi="Myriad Pro" w:cs="Arial"/>
           <w:color w:val="808080" w:themeColor="background1" w:themeShade="80"/>
+          <w:highlight w:val="green"/>
           <w:shd w:val="clear" w:color="auto" w:fill="FFFF00"/>
           <w:lang w:val="es-VE"/>
         </w:rPr>
@@ -2705,10 +2869,12 @@
         <w:rPr>
           <w:rFonts w:ascii="Myriad Pro" w:hAnsi="Myriad Pro" w:cs="Arial"/>
           <w:color w:val="808080" w:themeColor="background1" w:themeShade="80"/>
+          <w:highlight w:val="green"/>
           <w:shd w:val="clear" w:color="auto" w:fill="FFFF00"/>
           <w:lang w:val="es-VE"/>
         </w:rPr>
-        <w:t>Generar para cada tienda se debe tener dirección, horarios y foto.</w:t>
+        <w:lastRenderedPageBreak/>
+        <w:t>Generar catalogo de los productos lego clasificado en temas, categorías y al rango de edades al que va destinado.</w:t>
       </w:r>
     </w:p>
     <w:p>
@@ -2723,6 +2889,7 @@
         <w:rPr>
           <w:rFonts w:ascii="Myriad Pro" w:hAnsi="Myriad Pro" w:cs="Arial"/>
           <w:color w:val="808080" w:themeColor="background1" w:themeShade="80"/>
+          <w:highlight w:val="green"/>
           <w:shd w:val="clear" w:color="auto" w:fill="FFFF00"/>
           <w:lang w:val="es-VE"/>
         </w:rPr>
@@ -2731,10 +2898,11 @@
         <w:rPr>
           <w:rFonts w:ascii="Myriad Pro" w:hAnsi="Myriad Pro" w:cs="Arial"/>
           <w:color w:val="808080" w:themeColor="background1" w:themeShade="80"/>
+          <w:highlight w:val="green"/>
           <w:shd w:val="clear" w:color="auto" w:fill="FFFF00"/>
           <w:lang w:val="es-VE"/>
         </w:rPr>
-        <w:t>Generar la factura de compra con los datos respectivos.</w:t>
+        <w:t>Generar factura de compra o pedido.</w:t>
       </w:r>
     </w:p>
     <w:p>
@@ -2748,82 +2916,8 @@
         <w:jc w:val="both"/>
         <w:rPr>
           <w:rFonts w:ascii="Myriad Pro" w:hAnsi="Myriad Pro" w:cs="Arial"/>
-          <w:b/>
-          <w:color w:val="808080" w:themeColor="background1" w:themeShade="80"/>
-          <w:lang w:val="es-VE"/>
-        </w:rPr>
-      </w:pPr>
-      <w:r>
-        <w:rPr>
-          <w:rFonts w:ascii="Myriad Pro" w:hAnsi="Myriad Pro" w:cs="Arial"/>
-          <w:color w:val="808080" w:themeColor="background1" w:themeShade="80"/>
-          <w:lang w:val="es-VE"/>
-        </w:rPr>
-        <w:t>Generar las tiendas con más ventas por año (en euros).</w:t>
-      </w:r>
-    </w:p>
-    <w:p>
-      <w:pPr>
-        <w:pStyle w:val="ListParagraph"/>
-        <w:numPr>
-          <w:ilvl w:val="0"/>
-          <w:numId w:val="1"/>
-        </w:numPr>
-        <w:spacing w:after="0" w:line="360" w:lineRule="auto"/>
-        <w:jc w:val="both"/>
-        <w:rPr>
-          <w:rFonts w:ascii="Myriad Pro" w:hAnsi="Myriad Pro" w:cs="Arial"/>
-          <w:b/>
-          <w:color w:val="808080" w:themeColor="background1" w:themeShade="80"/>
-          <w:lang w:val="es-VE"/>
-        </w:rPr>
-      </w:pPr>
-      <w:r>
-        <w:rPr>
-          <w:rFonts w:ascii="Myriad Pro" w:hAnsi="Myriad Pro" w:cs="Arial"/>
-          <w:color w:val="808080" w:themeColor="background1" w:themeShade="80"/>
-          <w:lang w:val="es-VE"/>
-        </w:rPr>
-        <w:t>Generar la distribución de temas por país.</w:t>
-      </w:r>
-    </w:p>
-    <w:p>
-      <w:pPr>
-        <w:pStyle w:val="ListParagraph"/>
-        <w:numPr>
-          <w:ilvl w:val="0"/>
-          <w:numId w:val="1"/>
-        </w:numPr>
-        <w:spacing w:after="0" w:line="360" w:lineRule="auto"/>
-        <w:jc w:val="both"/>
-        <w:rPr>
-          <w:rFonts w:ascii="Myriad Pro" w:hAnsi="Myriad Pro" w:cs="Arial"/>
-          <w:b/>
-          <w:color w:val="808080" w:themeColor="background1" w:themeShade="80"/>
-          <w:lang w:val="es-VE"/>
-        </w:rPr>
-      </w:pPr>
-      <w:r>
-        <w:rPr>
-          <w:rFonts w:ascii="Myriad Pro" w:hAnsi="Myriad Pro" w:cs="Arial"/>
-          <w:color w:val="808080" w:themeColor="background1" w:themeShade="80"/>
-          <w:lang w:val="es-VE"/>
-        </w:rPr>
-        <w:t>Generar temas preferidos por género.</w:t>
-      </w:r>
-    </w:p>
-    <w:p>
-      <w:pPr>
-        <w:pStyle w:val="ListParagraph"/>
-        <w:numPr>
-          <w:ilvl w:val="0"/>
-          <w:numId w:val="1"/>
-        </w:numPr>
-        <w:spacing w:after="0" w:line="360" w:lineRule="auto"/>
-        <w:jc w:val="both"/>
-        <w:rPr>
-          <w:rFonts w:ascii="Myriad Pro" w:hAnsi="Myriad Pro" w:cs="Arial"/>
-          <w:color w:val="808080" w:themeColor="background1" w:themeShade="80"/>
+          <w:color w:val="808080" w:themeColor="background1" w:themeShade="80"/>
+          <w:highlight w:val="green"/>
           <w:shd w:val="clear" w:color="auto" w:fill="FFFF00"/>
           <w:lang w:val="es-VE"/>
         </w:rPr>
@@ -2832,72 +2926,21 @@
         <w:rPr>
           <w:rFonts w:ascii="Myriad Pro" w:hAnsi="Myriad Pro" w:cs="Arial"/>
           <w:color w:val="808080" w:themeColor="background1" w:themeShade="80"/>
+          <w:highlight w:val="green"/>
           <w:shd w:val="clear" w:color="auto" w:fill="FFFF00"/>
           <w:lang w:val="es-VE"/>
         </w:rPr>
-        <w:lastRenderedPageBreak/>
-        <w:t>Generar catalogo de los productos lego clasificado en temas, categorías y al rango de edades al que va destinado.</w:t>
-      </w:r>
-    </w:p>
-    <w:p>
-      <w:pPr>
-        <w:pStyle w:val="ListParagraph"/>
-        <w:numPr>
-          <w:ilvl w:val="0"/>
-          <w:numId w:val="1"/>
-        </w:numPr>
-        <w:spacing w:after="0" w:line="360" w:lineRule="auto"/>
-        <w:jc w:val="both"/>
-        <w:rPr>
-          <w:rFonts w:ascii="Myriad Pro" w:hAnsi="Myriad Pro" w:cs="Arial"/>
-          <w:color w:val="808080" w:themeColor="background1" w:themeShade="80"/>
+        <w:t xml:space="preserve">Generar cronograma del </w:t>
+      </w:r>
+      <w:proofErr w:type="spellStart"/>
+      <w:r>
+        <w:rPr>
+          <w:rFonts w:ascii="Myriad Pro" w:hAnsi="Myriad Pro" w:cs="Arial"/>
+          <w:color w:val="808080" w:themeColor="background1" w:themeShade="80"/>
+          <w:highlight w:val="green"/>
           <w:shd w:val="clear" w:color="auto" w:fill="FFFF00"/>
           <w:lang w:val="es-VE"/>
         </w:rPr>
-      </w:pPr>
-      <w:r>
-        <w:rPr>
-          <w:rFonts w:ascii="Myriad Pro" w:hAnsi="Myriad Pro" w:cs="Arial"/>
-          <w:color w:val="808080" w:themeColor="background1" w:themeShade="80"/>
-          <w:shd w:val="clear" w:color="auto" w:fill="FFFF00"/>
-          <w:lang w:val="es-VE"/>
-        </w:rPr>
-        <w:t>Generar factura de compra o pedido.</w:t>
-      </w:r>
-    </w:p>
-    <w:p>
-      <w:pPr>
-        <w:pStyle w:val="ListParagraph"/>
-        <w:numPr>
-          <w:ilvl w:val="0"/>
-          <w:numId w:val="1"/>
-        </w:numPr>
-        <w:spacing w:after="0" w:line="360" w:lineRule="auto"/>
-        <w:jc w:val="both"/>
-        <w:rPr>
-          <w:rFonts w:ascii="Myriad Pro" w:hAnsi="Myriad Pro" w:cs="Arial"/>
-          <w:color w:val="808080" w:themeColor="background1" w:themeShade="80"/>
-          <w:shd w:val="clear" w:color="auto" w:fill="FFFF00"/>
-          <w:lang w:val="es-VE"/>
-        </w:rPr>
-      </w:pPr>
-      <w:r>
-        <w:rPr>
-          <w:rFonts w:ascii="Myriad Pro" w:hAnsi="Myriad Pro" w:cs="Arial"/>
-          <w:color w:val="808080" w:themeColor="background1" w:themeShade="80"/>
-          <w:shd w:val="clear" w:color="auto" w:fill="FFFF00"/>
-          <w:lang w:val="es-VE"/>
-        </w:rPr>
-        <w:t xml:space="preserve">Generar cronograma del </w:t>
-      </w:r>
-      <w:proofErr w:type="spellStart"/>
-      <w:r>
-        <w:rPr>
-          <w:rFonts w:ascii="Myriad Pro" w:hAnsi="Myriad Pro" w:cs="Arial"/>
-          <w:color w:val="808080" w:themeColor="background1" w:themeShade="80"/>
-          <w:shd w:val="clear" w:color="auto" w:fill="FFFF00"/>
-          <w:lang w:val="es-VE"/>
-        </w:rPr>
         <w:t>inside</w:t>
       </w:r>
       <w:proofErr w:type="spellEnd"/>
@@ -2905,6 +2948,7 @@
         <w:rPr>
           <w:rFonts w:ascii="Myriad Pro" w:hAnsi="Myriad Pro" w:cs="Arial"/>
           <w:color w:val="808080" w:themeColor="background1" w:themeShade="80"/>
+          <w:highlight w:val="green"/>
           <w:shd w:val="clear" w:color="auto" w:fill="FFFF00"/>
           <w:lang w:val="es-VE"/>
         </w:rPr>

</xml_diff>